<commit_message>
Only one lab session left to be done.
</commit_message>
<xml_diff>
--- a/Tema 1/Practica1_SHELL.docx
+++ b/Tema 1/Practica1_SHELL.docx
@@ -768,7 +768,7 @@
       <w:r>
         <w:rPr/>
         <w:drawing>
-          <wp:anchor behindDoc="0" distT="0" distB="0" distL="0" distR="0" simplePos="0" locked="0" layoutInCell="1" allowOverlap="1" relativeHeight="83">
+          <wp:anchor behindDoc="0" distT="0" distB="0" distL="0" distR="0" simplePos="0" locked="0" layoutInCell="1" allowOverlap="1" relativeHeight="76">
             <wp:simplePos x="0" y="0"/>
             <wp:positionH relativeFrom="column">
               <wp:posOffset>314325</wp:posOffset>
@@ -3311,7 +3311,7 @@
       <w:r>
         <w:rPr/>
         <w:drawing>
-          <wp:anchor behindDoc="0" distT="0" distB="0" distL="0" distR="0" simplePos="0" locked="0" layoutInCell="1" allowOverlap="1" relativeHeight="84">
+          <wp:anchor behindDoc="0" distT="0" distB="0" distL="0" distR="0" simplePos="0" locked="0" layoutInCell="1" allowOverlap="1" relativeHeight="77">
             <wp:simplePos x="0" y="0"/>
             <wp:positionH relativeFrom="column">
               <wp:posOffset>471170</wp:posOffset>
@@ -6555,7 +6555,7 @@
           <w:lang w:val="en-US"/>
         </w:rPr>
         <w:drawing>
-          <wp:anchor behindDoc="0" distT="0" distB="0" distL="0" distR="0" simplePos="0" locked="0" layoutInCell="1" allowOverlap="1" relativeHeight="85">
+          <wp:anchor behindDoc="0" distT="0" distB="0" distL="0" distR="0" simplePos="0" locked="0" layoutInCell="1" allowOverlap="1" relativeHeight="78">
             <wp:simplePos x="0" y="0"/>
             <wp:positionH relativeFrom="column">
               <wp:posOffset>457200</wp:posOffset>
@@ -6600,7 +6600,7 @@
           </wp:anchor>
         </w:drawing>
         <w:drawing>
-          <wp:anchor behindDoc="0" distT="0" distB="0" distL="0" distR="0" simplePos="0" locked="0" layoutInCell="1" allowOverlap="1" relativeHeight="86">
+          <wp:anchor behindDoc="0" distT="0" distB="0" distL="0" distR="0" simplePos="0" locked="0" layoutInCell="1" allowOverlap="1" relativeHeight="79">
             <wp:simplePos x="0" y="0"/>
             <wp:positionH relativeFrom="column">
               <wp:posOffset>438150</wp:posOffset>
@@ -6645,7 +6645,7 @@
           </wp:anchor>
         </w:drawing>
         <w:drawing>
-          <wp:anchor behindDoc="0" distT="0" distB="0" distL="0" distR="0" simplePos="0" locked="0" layoutInCell="1" allowOverlap="1" relativeHeight="87">
+          <wp:anchor behindDoc="0" distT="0" distB="0" distL="0" distR="0" simplePos="0" locked="0" layoutInCell="1" allowOverlap="1" relativeHeight="80">
             <wp:simplePos x="0" y="0"/>
             <wp:positionH relativeFrom="column">
               <wp:posOffset>457200</wp:posOffset>
@@ -7585,7 +7585,7 @@
           <w:lang w:val="en-US"/>
         </w:rPr>
         <w:drawing>
-          <wp:anchor behindDoc="0" distT="0" distB="0" distL="0" distR="0" simplePos="0" locked="0" layoutInCell="1" allowOverlap="1" relativeHeight="88">
+          <wp:anchor behindDoc="0" distT="0" distB="0" distL="0" distR="0" simplePos="0" locked="0" layoutInCell="1" allowOverlap="1" relativeHeight="81">
             <wp:simplePos x="0" y="0"/>
             <wp:positionH relativeFrom="column">
               <wp:posOffset>228600</wp:posOffset>
@@ -7701,7 +7701,7 @@
             </w:pPr>
             <w:r>
               <w:rPr/>
-              <w:t>touch a1 a11 a111 a2 aA aB aa b2 a10 a110 a12 a3 aA1 aG1 b1 b3</w:t>
+              <w:t>touch {a{1{,0,1{,0,1},2},2,A{,1},B,a,3,G1},b{1,2,3}}</w:t>
             </w:r>
           </w:p>
           <w:p>
@@ -7715,7 +7715,7 @@
             </w:pPr>
             <w:r>
               <w:rPr/>
-              <w:t>find . -name ‘a*’</w:t>
+              <w:t>find . -name “a*”</w:t>
             </w:r>
           </w:p>
           <w:p>
@@ -7729,7 +7729,7 @@
             </w:pPr>
             <w:r>
               <w:rPr/>
-              <w:t>find . -name ‘a?’</w:t>
+              <w:t>find . -name “a?”</w:t>
             </w:r>
           </w:p>
           <w:p>
@@ -7743,7 +7743,7 @@
             </w:pPr>
             <w:r>
               <w:rPr/>
-              <w:t>find . -name ‘a??’</w:t>
+              <w:t>find . -name “a??”</w:t>
             </w:r>
           </w:p>
           <w:p>
@@ -7757,7 +7757,7 @@
             </w:pPr>
             <w:r>
               <w:rPr/>
-              <w:t>find . -name ‘a?*’</w:t>
+              <w:t>find . -name “a?*”</w:t>
             </w:r>
           </w:p>
           <w:p>
@@ -7771,7 +7771,7 @@
             </w:pPr>
             <w:r>
               <w:rPr/>
-              <w:t>find . -name ‘a?1’</w:t>
+              <w:t>find . -name “a?1”</w:t>
             </w:r>
           </w:p>
           <w:p>
@@ -7785,7 +7785,7 @@
             </w:pPr>
             <w:r>
               <w:rPr/>
-              <w:t>find . -name ‘[ab]*’</w:t>
+              <w:t>find . -name “[ab]*”</w:t>
             </w:r>
           </w:p>
           <w:p>
@@ -7799,7 +7799,7 @@
             </w:pPr>
             <w:r>
               <w:rPr/>
-              <w:t>find . -name ‘?1*’</w:t>
+              <w:t>find . -name “?1*”</w:t>
             </w:r>
           </w:p>
           <w:p>
@@ -7813,7 +7813,7 @@
             </w:pPr>
             <w:r>
               <w:rPr/>
-              <w:t>find . -name ‘a[A-Z]*’</w:t>
+              <w:t>find . -name “a[A-Z]*”</w:t>
             </w:r>
           </w:p>
           <w:p>
@@ -7827,7 +7827,7 @@
             </w:pPr>
             <w:r>
               <w:rPr/>
-              <w:t>find . -name ‘[!a ]*’</w:t>
+              <w:t>find . -name “[!a]*”</w:t>
             </w:r>
           </w:p>
           <w:p>
@@ -7841,7 +7841,7 @@
             </w:pPr>
             <w:r>
               <w:rPr/>
-              <w:t>find . -name ‘a[A-D]*’</w:t>
+              <w:t>find . -name “a[A-D]*”</w:t>
             </w:r>
           </w:p>
           <w:p>
@@ -7855,7 +7855,7 @@
             </w:pPr>
             <w:r>
               <w:rPr/>
-              <w:t>find . -name ‘a[1-9]*’</w:t>
+              <w:t>find . -name “a[1-9]*”</w:t>
             </w:r>
           </w:p>
           <w:p>
@@ -7869,7 +7869,15 @@
             </w:pPr>
             <w:r>
               <w:rPr/>
-              <w:t>find . -name ‘a[!1-2]*’</w:t>
+              <w:t>find . -name “</w:t>
+            </w:r>
+            <w:r>
+              <w:rPr/>
+              <w:t>a</w:t>
+            </w:r>
+            <w:r>
+              <w:rPr/>
+              <w:t>[!1-2]*”</w:t>
             </w:r>
           </w:p>
           <w:p>
@@ -7900,15 +7908,15 @@
       <w:r>
         <w:rPr/>
         <w:drawing>
-          <wp:anchor behindDoc="0" distT="0" distB="0" distL="0" distR="0" simplePos="0" locked="0" layoutInCell="1" allowOverlap="1" relativeHeight="64">
+          <wp:anchor behindDoc="0" distT="0" distB="0" distL="0" distR="0" simplePos="0" locked="0" layoutInCell="1" allowOverlap="1" relativeHeight="150">
             <wp:simplePos x="0" y="0"/>
             <wp:positionH relativeFrom="column">
-              <wp:posOffset>625475</wp:posOffset>
+              <wp:posOffset>352425</wp:posOffset>
             </wp:positionH>
             <wp:positionV relativeFrom="paragraph">
-              <wp:posOffset>142875</wp:posOffset>
+              <wp:posOffset>104775</wp:posOffset>
             </wp:positionV>
-            <wp:extent cx="4942840" cy="2939415"/>
+            <wp:extent cx="4942840" cy="303530"/>
             <wp:effectExtent l="0" t="0" r="0" b="0"/>
             <wp:wrapSquare wrapText="largest"/>
             <wp:docPr id="48" name="Image27" descr=""/>
@@ -7933,7 +7941,7 @@
                   <pic:spPr bwMode="auto">
                     <a:xfrm>
                       <a:off x="0" y="0"/>
-                      <a:ext cx="4942840" cy="2939415"/>
+                      <a:ext cx="4942840" cy="303530"/>
                     </a:xfrm>
                     <a:prstGeom prst="rect">
                       <a:avLst/>
@@ -7944,6 +7952,51 @@
             </a:graphic>
           </wp:anchor>
         </w:drawing>
+        <w:drawing>
+          <wp:anchor behindDoc="0" distT="0" distB="0" distL="0" distR="0" simplePos="0" locked="0" layoutInCell="1" allowOverlap="1" relativeHeight="151">
+            <wp:simplePos x="0" y="0"/>
+            <wp:positionH relativeFrom="column">
+              <wp:posOffset>327025</wp:posOffset>
+            </wp:positionH>
+            <wp:positionV relativeFrom="paragraph">
+              <wp:posOffset>507365</wp:posOffset>
+            </wp:positionV>
+            <wp:extent cx="4117975" cy="3308985"/>
+            <wp:effectExtent l="0" t="0" r="0" b="0"/>
+            <wp:wrapSquare wrapText="largest"/>
+            <wp:docPr id="49" name="Image71" descr=""/>
+            <wp:cNvGraphicFramePr>
+              <a:graphicFrameLocks xmlns:a="http://schemas.openxmlformats.org/drawingml/2006/main" noChangeAspect="1"/>
+            </wp:cNvGraphicFramePr>
+            <a:graphic xmlns:a="http://schemas.openxmlformats.org/drawingml/2006/main">
+              <a:graphicData uri="http://schemas.openxmlformats.org/drawingml/2006/picture">
+                <pic:pic xmlns:pic="http://schemas.openxmlformats.org/drawingml/2006/picture">
+                  <pic:nvPicPr>
+                    <pic:cNvPr id="49" name="Image71" descr=""/>
+                    <pic:cNvPicPr>
+                      <a:picLocks noChangeAspect="1" noChangeArrowheads="1"/>
+                    </pic:cNvPicPr>
+                  </pic:nvPicPr>
+                  <pic:blipFill>
+                    <a:blip r:embed="rId50"/>
+                    <a:stretch>
+                      <a:fillRect/>
+                    </a:stretch>
+                  </pic:blipFill>
+                  <pic:spPr bwMode="auto">
+                    <a:xfrm>
+                      <a:off x="0" y="0"/>
+                      <a:ext cx="4117975" cy="3308985"/>
+                    </a:xfrm>
+                    <a:prstGeom prst="rect">
+                      <a:avLst/>
+                    </a:prstGeom>
+                  </pic:spPr>
+                </pic:pic>
+              </a:graphicData>
+            </a:graphic>
+          </wp:anchor>
+        </w:drawing>
       </w:r>
     </w:p>
     <w:p>
@@ -7959,18 +8012,18 @@
         <mc:AlternateContent>
           <mc:Choice Requires="wps">
             <w:drawing>
-              <wp:anchor behindDoc="0" distT="0" distB="0" distL="0" distR="0" simplePos="0" locked="0" layoutInCell="1" allowOverlap="1" relativeHeight="66">
+              <wp:anchor behindDoc="0" distT="0" distB="0" distL="0" distR="0" simplePos="0" locked="0" layoutInCell="1" allowOverlap="1" relativeHeight="64">
                 <wp:simplePos x="0" y="0"/>
                 <wp:positionH relativeFrom="column">
-                  <wp:posOffset>-217805</wp:posOffset>
+                  <wp:posOffset>-217170</wp:posOffset>
                 </wp:positionH>
                 <wp:positionV relativeFrom="paragraph">
                   <wp:posOffset>5109210</wp:posOffset>
                 </wp:positionV>
-                <wp:extent cx="17780" cy="3810"/>
+                <wp:extent cx="18415" cy="4445"/>
                 <wp:effectExtent l="0" t="0" r="0" b="0"/>
                 <wp:wrapSquare wrapText="largest"/>
-                <wp:docPr id="49" name="Image73"/>
+                <wp:docPr id="50" name="Image73"/>
                 <a:graphic xmlns:a="http://schemas.openxmlformats.org/drawingml/2006/main">
                   <a:graphicData uri="http://schemas.openxmlformats.org/drawingml/2006/picture">
                     <pic:pic xmlns:pic="http://schemas.openxmlformats.org/drawingml/2006/picture">
@@ -7979,13 +8032,13 @@
                         <pic:cNvPicPr/>
                       </pic:nvPicPr>
                       <pic:blipFill>
-                        <a:blip r:embed="rId50"/>
+                        <a:blip r:embed="rId51"/>
                         <a:stretch/>
                       </pic:blipFill>
                       <pic:spPr>
                         <a:xfrm rot="10800000">
                           <a:off x="0" y="0"/>
-                          <a:ext cx="17280" cy="3240"/>
+                          <a:ext cx="17640" cy="3960"/>
                         </a:xfrm>
                         <a:prstGeom prst="rect">
                           <a:avLst/>
@@ -8021,8 +8074,8 @@
                 <v:path o:extrusionok="f" gradientshapeok="t" o:connecttype="rect"/>
                 <o:lock v:ext="edit" aspectratio="t"/>
               </v:shapetype>
-              <v:shape id="shape_0" ID="Image73" stroked="f" style="position:absolute;margin-left:-17.15pt;margin-top:402.3pt;width:1.3pt;height:0.2pt;rotation:180" type="shapetype_75">
-                <v:imagedata r:id="rId50" o:detectmouseclick="t"/>
+              <v:shape id="shape_0" ID="Image73" stroked="f" style="position:absolute;margin-left:-17.1pt;margin-top:402.3pt;width:1.35pt;height:0.25pt;rotation:180" type="shapetype_75">
+                <v:imagedata r:id="rId51" o:detectmouseclick="t"/>
                 <w10:wrap type="none"/>
                 <v:stroke color="#3465a4" joinstyle="round" endcap="flat"/>
               </v:shape>
@@ -8041,19 +8094,223 @@
       </w:pPr>
       <w:r>
         <w:rPr/>
+      </w:r>
+    </w:p>
+    <w:p>
+      <w:pPr>
+        <w:pStyle w:val="ListParagraph"/>
+        <w:tabs>
+          <w:tab w:val="left" w:pos="1823" w:leader="none"/>
+        </w:tabs>
+        <w:rPr/>
+      </w:pPr>
+      <w:r>
+        <w:rPr/>
+      </w:r>
+    </w:p>
+    <w:p>
+      <w:pPr>
+        <w:pStyle w:val="ListParagraph"/>
+        <w:tabs>
+          <w:tab w:val="left" w:pos="1823" w:leader="none"/>
+        </w:tabs>
+        <w:rPr/>
+      </w:pPr>
+      <w:r>
+        <w:rPr/>
+      </w:r>
+    </w:p>
+    <w:p>
+      <w:pPr>
+        <w:pStyle w:val="ListParagraph"/>
+        <w:tabs>
+          <w:tab w:val="left" w:pos="1823" w:leader="none"/>
+        </w:tabs>
+        <w:rPr/>
+      </w:pPr>
+      <w:r>
+        <w:rPr/>
+      </w:r>
+    </w:p>
+    <w:p>
+      <w:pPr>
+        <w:pStyle w:val="ListParagraph"/>
+        <w:tabs>
+          <w:tab w:val="left" w:pos="1823" w:leader="none"/>
+        </w:tabs>
+        <w:rPr/>
+      </w:pPr>
+      <w:r>
+        <w:rPr/>
+      </w:r>
+    </w:p>
+    <w:p>
+      <w:pPr>
+        <w:pStyle w:val="ListParagraph"/>
+        <w:tabs>
+          <w:tab w:val="left" w:pos="1823" w:leader="none"/>
+        </w:tabs>
+        <w:rPr/>
+      </w:pPr>
+      <w:r>
+        <w:rPr/>
+      </w:r>
+    </w:p>
+    <w:p>
+      <w:pPr>
+        <w:pStyle w:val="ListParagraph"/>
+        <w:tabs>
+          <w:tab w:val="left" w:pos="1823" w:leader="none"/>
+        </w:tabs>
+        <w:rPr/>
+      </w:pPr>
+      <w:r>
+        <w:rPr/>
+      </w:r>
+    </w:p>
+    <w:p>
+      <w:pPr>
+        <w:pStyle w:val="ListParagraph"/>
+        <w:tabs>
+          <w:tab w:val="left" w:pos="1823" w:leader="none"/>
+        </w:tabs>
+        <w:rPr/>
+      </w:pPr>
+      <w:r>
+        <w:rPr/>
+      </w:r>
+    </w:p>
+    <w:p>
+      <w:pPr>
+        <w:pStyle w:val="ListParagraph"/>
+        <w:tabs>
+          <w:tab w:val="left" w:pos="1823" w:leader="none"/>
+        </w:tabs>
+        <w:rPr/>
+      </w:pPr>
+      <w:r>
+        <w:rPr/>
+      </w:r>
+    </w:p>
+    <w:p>
+      <w:pPr>
+        <w:pStyle w:val="ListParagraph"/>
+        <w:tabs>
+          <w:tab w:val="left" w:pos="1823" w:leader="none"/>
+        </w:tabs>
+        <w:rPr/>
+      </w:pPr>
+      <w:r>
+        <w:rPr/>
+      </w:r>
+    </w:p>
+    <w:p>
+      <w:pPr>
+        <w:pStyle w:val="ListParagraph"/>
+        <w:tabs>
+          <w:tab w:val="left" w:pos="1823" w:leader="none"/>
+        </w:tabs>
+        <w:rPr/>
+      </w:pPr>
+      <w:r>
+        <w:rPr/>
+      </w:r>
+    </w:p>
+    <w:p>
+      <w:pPr>
+        <w:pStyle w:val="ListParagraph"/>
+        <w:tabs>
+          <w:tab w:val="left" w:pos="1823" w:leader="none"/>
+        </w:tabs>
+        <w:rPr/>
+      </w:pPr>
+      <w:r>
+        <w:rPr/>
+      </w:r>
+    </w:p>
+    <w:p>
+      <w:pPr>
+        <w:pStyle w:val="ListParagraph"/>
+        <w:tabs>
+          <w:tab w:val="left" w:pos="1823" w:leader="none"/>
+        </w:tabs>
+        <w:rPr/>
+      </w:pPr>
+      <w:r>
+        <w:rPr/>
+      </w:r>
+    </w:p>
+    <w:p>
+      <w:pPr>
+        <w:pStyle w:val="ListParagraph"/>
+        <w:tabs>
+          <w:tab w:val="left" w:pos="1823" w:leader="none"/>
+        </w:tabs>
+        <w:rPr/>
+      </w:pPr>
+      <w:r>
+        <w:rPr/>
+      </w:r>
+    </w:p>
+    <w:p>
+      <w:pPr>
+        <w:pStyle w:val="ListParagraph"/>
+        <w:tabs>
+          <w:tab w:val="left" w:pos="1823" w:leader="none"/>
+        </w:tabs>
+        <w:rPr/>
+      </w:pPr>
+      <w:r>
+        <w:rPr/>
+      </w:r>
+    </w:p>
+    <w:p>
+      <w:pPr>
+        <w:pStyle w:val="ListParagraph"/>
+        <w:tabs>
+          <w:tab w:val="left" w:pos="1823" w:leader="none"/>
+        </w:tabs>
+        <w:rPr/>
+      </w:pPr>
+      <w:r>
+        <w:rPr/>
+      </w:r>
+    </w:p>
+    <w:p>
+      <w:pPr>
+        <w:pStyle w:val="ListParagraph"/>
+        <w:tabs>
+          <w:tab w:val="left" w:pos="1823" w:leader="none"/>
+        </w:tabs>
+        <w:rPr/>
+      </w:pPr>
+      <w:r>
+        <w:rPr/>
+      </w:r>
+    </w:p>
+    <w:p>
+      <w:pPr>
+        <w:pStyle w:val="ListParagraph"/>
+        <w:tabs>
+          <w:tab w:val="left" w:pos="1823" w:leader="none"/>
+        </w:tabs>
+        <w:rPr/>
+      </w:pPr>
+      <w:r>
+        <w:rPr/>
         <w:drawing>
-          <wp:anchor behindDoc="0" distT="0" distB="0" distL="0" distR="0" simplePos="0" locked="0" layoutInCell="1" allowOverlap="1" relativeHeight="65">
+          <wp:anchor behindDoc="0" distT="0" distB="0" distL="0" distR="0" simplePos="0" locked="0" layoutInCell="1" allowOverlap="1" relativeHeight="153">
             <wp:simplePos x="0" y="0"/>
             <wp:positionH relativeFrom="column">
-              <wp:posOffset>101600</wp:posOffset>
+              <wp:posOffset>114300</wp:posOffset>
             </wp:positionH>
             <wp:positionV relativeFrom="paragraph">
-              <wp:posOffset>2540</wp:posOffset>
+              <wp:posOffset>32385</wp:posOffset>
             </wp:positionV>
-            <wp:extent cx="2800985" cy="1985010"/>
+            <wp:extent cx="4942840" cy="1831975"/>
             <wp:effectExtent l="0" t="0" r="0" b="0"/>
             <wp:wrapSquare wrapText="largest"/>
-            <wp:docPr id="50" name="Image71" descr=""/>
+            <wp:docPr id="51" name="Image74" descr=""/>
             <wp:cNvGraphicFramePr>
               <a:graphicFrameLocks xmlns:a="http://schemas.openxmlformats.org/drawingml/2006/main" noChangeAspect="1"/>
             </wp:cNvGraphicFramePr>
@@ -8061,52 +8318,7 @@
               <a:graphicData uri="http://schemas.openxmlformats.org/drawingml/2006/picture">
                 <pic:pic xmlns:pic="http://schemas.openxmlformats.org/drawingml/2006/picture">
                   <pic:nvPicPr>
-                    <pic:cNvPr id="50" name="Image71" descr=""/>
-                    <pic:cNvPicPr>
-                      <a:picLocks noChangeAspect="1" noChangeArrowheads="1"/>
-                    </pic:cNvPicPr>
-                  </pic:nvPicPr>
-                  <pic:blipFill>
-                    <a:blip r:embed="rId51"/>
-                    <a:stretch>
-                      <a:fillRect/>
-                    </a:stretch>
-                  </pic:blipFill>
-                  <pic:spPr bwMode="auto">
-                    <a:xfrm>
-                      <a:off x="0" y="0"/>
-                      <a:ext cx="2800985" cy="1985010"/>
-                    </a:xfrm>
-                    <a:prstGeom prst="rect">
-                      <a:avLst/>
-                    </a:prstGeom>
-                  </pic:spPr>
-                </pic:pic>
-              </a:graphicData>
-            </a:graphic>
-          </wp:anchor>
-        </w:drawing>
-        <w:drawing>
-          <wp:anchor behindDoc="0" distT="0" distB="0" distL="0" distR="0" simplePos="0" locked="0" layoutInCell="1" allowOverlap="1" relativeHeight="71">
-            <wp:simplePos x="0" y="0"/>
-            <wp:positionH relativeFrom="column">
-              <wp:posOffset>3210560</wp:posOffset>
-            </wp:positionH>
-            <wp:positionV relativeFrom="paragraph">
-              <wp:posOffset>-47625</wp:posOffset>
-            </wp:positionV>
-            <wp:extent cx="3097530" cy="2729865"/>
-            <wp:effectExtent l="0" t="0" r="0" b="0"/>
-            <wp:wrapSquare wrapText="largest"/>
-            <wp:docPr id="51" name="Image72" descr=""/>
-            <wp:cNvGraphicFramePr>
-              <a:graphicFrameLocks xmlns:a="http://schemas.openxmlformats.org/drawingml/2006/main" noChangeAspect="1"/>
-            </wp:cNvGraphicFramePr>
-            <a:graphic xmlns:a="http://schemas.openxmlformats.org/drawingml/2006/main">
-              <a:graphicData uri="http://schemas.openxmlformats.org/drawingml/2006/picture">
-                <pic:pic xmlns:pic="http://schemas.openxmlformats.org/drawingml/2006/picture">
-                  <pic:nvPicPr>
-                    <pic:cNvPr id="51" name="Image72" descr=""/>
+                    <pic:cNvPr id="51" name="Image74" descr=""/>
                     <pic:cNvPicPr>
                       <a:picLocks noChangeAspect="1" noChangeArrowheads="1"/>
                     </pic:cNvPicPr>
@@ -8120,7 +8332,7 @@
                   <pic:spPr bwMode="auto">
                     <a:xfrm>
                       <a:off x="0" y="0"/>
-                      <a:ext cx="3097530" cy="2729865"/>
+                      <a:ext cx="4942840" cy="1831975"/>
                     </a:xfrm>
                     <a:prstGeom prst="rect">
                       <a:avLst/>
@@ -8143,31 +8355,19 @@
       </w:pPr>
       <w:r>
         <w:rPr/>
-      </w:r>
-    </w:p>
-    <w:p>
-      <w:pPr>
-        <w:pStyle w:val="ListParagraph"/>
-        <w:tabs>
-          <w:tab w:val="left" w:pos="1823" w:leader="none"/>
-        </w:tabs>
-        <w:rPr/>
-      </w:pPr>
-      <w:r>
-        <w:rPr/>
         <w:drawing>
-          <wp:anchor behindDoc="0" distT="0" distB="0" distL="0" distR="0" simplePos="0" locked="0" layoutInCell="1" allowOverlap="1" relativeHeight="70">
+          <wp:anchor behindDoc="0" distT="0" distB="0" distL="0" distR="0" simplePos="0" locked="0" layoutInCell="1" allowOverlap="1" relativeHeight="152">
             <wp:simplePos x="0" y="0"/>
             <wp:positionH relativeFrom="column">
-              <wp:posOffset>612140</wp:posOffset>
+              <wp:posOffset>387985</wp:posOffset>
             </wp:positionH>
             <wp:positionV relativeFrom="paragraph">
-              <wp:posOffset>53340</wp:posOffset>
+              <wp:posOffset>81280</wp:posOffset>
             </wp:positionV>
-            <wp:extent cx="4248150" cy="781050"/>
+            <wp:extent cx="4204970" cy="4237990"/>
             <wp:effectExtent l="0" t="0" r="0" b="0"/>
             <wp:wrapSquare wrapText="largest"/>
-            <wp:docPr id="52" name="Image77" descr=""/>
+            <wp:docPr id="52" name="Image72" descr=""/>
             <wp:cNvGraphicFramePr>
               <a:graphicFrameLocks xmlns:a="http://schemas.openxmlformats.org/drawingml/2006/main" noChangeAspect="1"/>
             </wp:cNvGraphicFramePr>
@@ -8175,7 +8375,7 @@
               <a:graphicData uri="http://schemas.openxmlformats.org/drawingml/2006/picture">
                 <pic:pic xmlns:pic="http://schemas.openxmlformats.org/drawingml/2006/picture">
                   <pic:nvPicPr>
-                    <pic:cNvPr id="52" name="Image77" descr=""/>
+                    <pic:cNvPr id="52" name="Image72" descr=""/>
                     <pic:cNvPicPr>
                       <a:picLocks noChangeAspect="1" noChangeArrowheads="1"/>
                     </pic:cNvPicPr>
@@ -8189,7 +8389,7 @@
                   <pic:spPr bwMode="auto">
                     <a:xfrm>
                       <a:off x="0" y="0"/>
-                      <a:ext cx="4248150" cy="781050"/>
+                      <a:ext cx="4204970" cy="4237990"/>
                     </a:xfrm>
                     <a:prstGeom prst="rect">
                       <a:avLst/>
@@ -8260,16 +8460,244 @@
       </w:pPr>
       <w:r>
         <w:rPr/>
+      </w:r>
+    </w:p>
+    <w:p>
+      <w:pPr>
+        <w:pStyle w:val="ListParagraph"/>
+        <w:tabs>
+          <w:tab w:val="left" w:pos="1823" w:leader="none"/>
+        </w:tabs>
+        <w:rPr/>
+      </w:pPr>
+      <w:r>
+        <w:rPr/>
+      </w:r>
+    </w:p>
+    <w:p>
+      <w:pPr>
+        <w:pStyle w:val="ListParagraph"/>
+        <w:tabs>
+          <w:tab w:val="left" w:pos="1823" w:leader="none"/>
+        </w:tabs>
+        <w:rPr/>
+      </w:pPr>
+      <w:r>
+        <w:rPr/>
+      </w:r>
+    </w:p>
+    <w:p>
+      <w:pPr>
+        <w:pStyle w:val="ListParagraph"/>
+        <w:tabs>
+          <w:tab w:val="left" w:pos="1823" w:leader="none"/>
+        </w:tabs>
+        <w:rPr/>
+      </w:pPr>
+      <w:r>
+        <w:rPr/>
+      </w:r>
+    </w:p>
+    <w:p>
+      <w:pPr>
+        <w:pStyle w:val="ListParagraph"/>
+        <w:tabs>
+          <w:tab w:val="left" w:pos="1823" w:leader="none"/>
+        </w:tabs>
+        <w:rPr/>
+      </w:pPr>
+      <w:r>
+        <w:rPr/>
+      </w:r>
+    </w:p>
+    <w:p>
+      <w:pPr>
+        <w:pStyle w:val="ListParagraph"/>
+        <w:tabs>
+          <w:tab w:val="left" w:pos="1823" w:leader="none"/>
+        </w:tabs>
+        <w:rPr/>
+      </w:pPr>
+      <w:r>
+        <w:rPr/>
+      </w:r>
+    </w:p>
+    <w:p>
+      <w:pPr>
+        <w:pStyle w:val="ListParagraph"/>
+        <w:tabs>
+          <w:tab w:val="left" w:pos="1823" w:leader="none"/>
+        </w:tabs>
+        <w:rPr/>
+      </w:pPr>
+      <w:r>
+        <w:rPr/>
+      </w:r>
+    </w:p>
+    <w:p>
+      <w:pPr>
+        <w:pStyle w:val="ListParagraph"/>
+        <w:tabs>
+          <w:tab w:val="left" w:pos="1823" w:leader="none"/>
+        </w:tabs>
+        <w:rPr/>
+      </w:pPr>
+      <w:r>
+        <w:rPr/>
+      </w:r>
+    </w:p>
+    <w:p>
+      <w:pPr>
+        <w:pStyle w:val="ListParagraph"/>
+        <w:tabs>
+          <w:tab w:val="left" w:pos="1823" w:leader="none"/>
+        </w:tabs>
+        <w:rPr/>
+      </w:pPr>
+      <w:r>
+        <w:rPr/>
+      </w:r>
+    </w:p>
+    <w:p>
+      <w:pPr>
+        <w:pStyle w:val="ListParagraph"/>
+        <w:tabs>
+          <w:tab w:val="left" w:pos="1823" w:leader="none"/>
+        </w:tabs>
+        <w:rPr/>
+      </w:pPr>
+      <w:r>
+        <w:rPr/>
+      </w:r>
+    </w:p>
+    <w:p>
+      <w:pPr>
+        <w:pStyle w:val="ListParagraph"/>
+        <w:tabs>
+          <w:tab w:val="left" w:pos="1823" w:leader="none"/>
+        </w:tabs>
+        <w:rPr/>
+      </w:pPr>
+      <w:r>
+        <w:rPr/>
+      </w:r>
+    </w:p>
+    <w:p>
+      <w:pPr>
+        <w:pStyle w:val="ListParagraph"/>
+        <w:tabs>
+          <w:tab w:val="left" w:pos="1823" w:leader="none"/>
+        </w:tabs>
+        <w:rPr/>
+      </w:pPr>
+      <w:r>
+        <w:rPr/>
+      </w:r>
+    </w:p>
+    <w:p>
+      <w:pPr>
+        <w:pStyle w:val="ListParagraph"/>
+        <w:tabs>
+          <w:tab w:val="left" w:pos="1823" w:leader="none"/>
+        </w:tabs>
+        <w:rPr/>
+      </w:pPr>
+      <w:r>
+        <w:rPr/>
+      </w:r>
+    </w:p>
+    <w:p>
+      <w:pPr>
+        <w:pStyle w:val="ListParagraph"/>
+        <w:tabs>
+          <w:tab w:val="left" w:pos="1823" w:leader="none"/>
+        </w:tabs>
+        <w:rPr/>
+      </w:pPr>
+      <w:r>
+        <w:rPr/>
+      </w:r>
+    </w:p>
+    <w:p>
+      <w:pPr>
+        <w:pStyle w:val="ListParagraph"/>
+        <w:tabs>
+          <w:tab w:val="left" w:pos="1823" w:leader="none"/>
+        </w:tabs>
+        <w:rPr/>
+      </w:pPr>
+      <w:r>
+        <w:rPr/>
+      </w:r>
+    </w:p>
+    <w:p>
+      <w:pPr>
+        <w:pStyle w:val="ListParagraph"/>
+        <w:tabs>
+          <w:tab w:val="left" w:pos="1823" w:leader="none"/>
+        </w:tabs>
+        <w:rPr/>
+      </w:pPr>
+      <w:r>
+        <w:rPr/>
+      </w:r>
+    </w:p>
+    <w:p>
+      <w:pPr>
+        <w:pStyle w:val="ListParagraph"/>
+        <w:tabs>
+          <w:tab w:val="left" w:pos="1823" w:leader="none"/>
+        </w:tabs>
+        <w:rPr/>
+      </w:pPr>
+      <w:r>
+        <w:rPr/>
+      </w:r>
+    </w:p>
+    <w:p>
+      <w:pPr>
+        <w:pStyle w:val="ListParagraph"/>
+        <w:tabs>
+          <w:tab w:val="left" w:pos="1823" w:leader="none"/>
+        </w:tabs>
+        <w:rPr/>
+      </w:pPr>
+      <w:r>
+        <w:rPr/>
+      </w:r>
+    </w:p>
+    <w:p>
+      <w:pPr>
+        <w:pStyle w:val="ListParagraph"/>
+        <w:tabs>
+          <w:tab w:val="left" w:pos="1823" w:leader="none"/>
+        </w:tabs>
+        <w:rPr/>
+      </w:pPr>
+      <w:r>
+        <w:rPr/>
+      </w:r>
+    </w:p>
+    <w:p>
+      <w:pPr>
+        <w:pStyle w:val="ListParagraph"/>
+        <w:tabs>
+          <w:tab w:val="left" w:pos="1823" w:leader="none"/>
+        </w:tabs>
+        <w:rPr/>
+      </w:pPr>
+      <w:r>
+        <w:rPr/>
         <w:drawing>
-          <wp:anchor behindDoc="0" distT="0" distB="0" distL="0" distR="0" simplePos="0" locked="0" layoutInCell="1" allowOverlap="1" relativeHeight="68">
+          <wp:anchor behindDoc="0" distT="0" distB="0" distL="0" distR="0" simplePos="0" locked="0" layoutInCell="1" allowOverlap="1" relativeHeight="154">
             <wp:simplePos x="0" y="0"/>
             <wp:positionH relativeFrom="column">
-              <wp:posOffset>659765</wp:posOffset>
+              <wp:posOffset>228600</wp:posOffset>
             </wp:positionH>
             <wp:positionV relativeFrom="paragraph">
-              <wp:posOffset>-73025</wp:posOffset>
+              <wp:posOffset>-85725</wp:posOffset>
             </wp:positionV>
-            <wp:extent cx="4048125" cy="609600"/>
+            <wp:extent cx="4942840" cy="3402965"/>
             <wp:effectExtent l="0" t="0" r="0" b="0"/>
             <wp:wrapSquare wrapText="largest"/>
             <wp:docPr id="53" name="Image75" descr=""/>
@@ -8294,7 +8722,7 @@
                   <pic:spPr bwMode="auto">
                     <a:xfrm>
                       <a:off x="0" y="0"/>
-                      <a:ext cx="4048125" cy="609600"/>
+                      <a:ext cx="4942840" cy="3402965"/>
                     </a:xfrm>
                     <a:prstGeom prst="rect">
                       <a:avLst/>
@@ -8305,289 +8733,6 @@
             </a:graphic>
           </wp:anchor>
         </w:drawing>
-      </w:r>
-    </w:p>
-    <w:p>
-      <w:pPr>
-        <w:pStyle w:val="ListParagraph"/>
-        <w:tabs>
-          <w:tab w:val="left" w:pos="1823" w:leader="none"/>
-        </w:tabs>
-        <w:rPr/>
-      </w:pPr>
-      <w:r>
-        <w:rPr/>
-      </w:r>
-    </w:p>
-    <w:p>
-      <w:pPr>
-        <w:pStyle w:val="ListParagraph"/>
-        <w:tabs>
-          <w:tab w:val="left" w:pos="1823" w:leader="none"/>
-        </w:tabs>
-        <w:rPr/>
-      </w:pPr>
-      <w:r>
-        <w:rPr/>
-      </w:r>
-    </w:p>
-    <w:p>
-      <w:pPr>
-        <w:pStyle w:val="ListParagraph"/>
-        <w:tabs>
-          <w:tab w:val="left" w:pos="1823" w:leader="none"/>
-        </w:tabs>
-        <w:rPr/>
-      </w:pPr>
-      <w:r>
-        <w:rPr/>
-      </w:r>
-    </w:p>
-    <w:p>
-      <w:pPr>
-        <w:pStyle w:val="ListParagraph"/>
-        <w:tabs>
-          <w:tab w:val="left" w:pos="1823" w:leader="none"/>
-        </w:tabs>
-        <w:rPr/>
-      </w:pPr>
-      <w:r>
-        <w:rPr/>
-        <w:drawing>
-          <wp:anchor behindDoc="0" distT="0" distB="0" distL="0" distR="0" simplePos="0" locked="0" layoutInCell="1" allowOverlap="1" relativeHeight="67">
-            <wp:simplePos x="0" y="0"/>
-            <wp:positionH relativeFrom="column">
-              <wp:posOffset>671195</wp:posOffset>
-            </wp:positionH>
-            <wp:positionV relativeFrom="paragraph">
-              <wp:posOffset>-69850</wp:posOffset>
-            </wp:positionV>
-            <wp:extent cx="4057650" cy="1838325"/>
-            <wp:effectExtent l="0" t="0" r="0" b="0"/>
-            <wp:wrapSquare wrapText="largest"/>
-            <wp:docPr id="54" name="Image74" descr=""/>
-            <wp:cNvGraphicFramePr>
-              <a:graphicFrameLocks xmlns:a="http://schemas.openxmlformats.org/drawingml/2006/main" noChangeAspect="1"/>
-            </wp:cNvGraphicFramePr>
-            <a:graphic xmlns:a="http://schemas.openxmlformats.org/drawingml/2006/main">
-              <a:graphicData uri="http://schemas.openxmlformats.org/drawingml/2006/picture">
-                <pic:pic xmlns:pic="http://schemas.openxmlformats.org/drawingml/2006/picture">
-                  <pic:nvPicPr>
-                    <pic:cNvPr id="54" name="Image74" descr=""/>
-                    <pic:cNvPicPr>
-                      <a:picLocks noChangeAspect="1" noChangeArrowheads="1"/>
-                    </pic:cNvPicPr>
-                  </pic:nvPicPr>
-                  <pic:blipFill>
-                    <a:blip r:embed="rId55"/>
-                    <a:stretch>
-                      <a:fillRect/>
-                    </a:stretch>
-                  </pic:blipFill>
-                  <pic:spPr bwMode="auto">
-                    <a:xfrm>
-                      <a:off x="0" y="0"/>
-                      <a:ext cx="4057650" cy="1838325"/>
-                    </a:xfrm>
-                    <a:prstGeom prst="rect">
-                      <a:avLst/>
-                    </a:prstGeom>
-                  </pic:spPr>
-                </pic:pic>
-              </a:graphicData>
-            </a:graphic>
-          </wp:anchor>
-        </w:drawing>
-      </w:r>
-    </w:p>
-    <w:p>
-      <w:pPr>
-        <w:pStyle w:val="ListParagraph"/>
-        <w:tabs>
-          <w:tab w:val="left" w:pos="1823" w:leader="none"/>
-        </w:tabs>
-        <w:rPr/>
-      </w:pPr>
-      <w:r>
-        <w:rPr/>
-      </w:r>
-    </w:p>
-    <w:p>
-      <w:pPr>
-        <w:pStyle w:val="ListParagraph"/>
-        <w:tabs>
-          <w:tab w:val="left" w:pos="1823" w:leader="none"/>
-        </w:tabs>
-        <w:rPr/>
-      </w:pPr>
-      <w:r>
-        <w:rPr/>
-      </w:r>
-    </w:p>
-    <w:p>
-      <w:pPr>
-        <w:pStyle w:val="ListParagraph"/>
-        <w:tabs>
-          <w:tab w:val="left" w:pos="1823" w:leader="none"/>
-        </w:tabs>
-        <w:rPr/>
-      </w:pPr>
-      <w:r>
-        <w:rPr/>
-      </w:r>
-    </w:p>
-    <w:p>
-      <w:pPr>
-        <w:pStyle w:val="ListParagraph"/>
-        <w:tabs>
-          <w:tab w:val="left" w:pos="1823" w:leader="none"/>
-        </w:tabs>
-        <w:rPr/>
-      </w:pPr>
-      <w:r>
-        <w:rPr/>
-      </w:r>
-    </w:p>
-    <w:p>
-      <w:pPr>
-        <w:pStyle w:val="ListParagraph"/>
-        <w:tabs>
-          <w:tab w:val="left" w:pos="1823" w:leader="none"/>
-        </w:tabs>
-        <w:rPr/>
-      </w:pPr>
-      <w:r>
-        <w:rPr/>
-      </w:r>
-    </w:p>
-    <w:p>
-      <w:pPr>
-        <w:pStyle w:val="ListParagraph"/>
-        <w:tabs>
-          <w:tab w:val="left" w:pos="1823" w:leader="none"/>
-        </w:tabs>
-        <w:rPr/>
-      </w:pPr>
-      <w:r>
-        <w:rPr/>
-      </w:r>
-    </w:p>
-    <w:p>
-      <w:pPr>
-        <w:pStyle w:val="ListParagraph"/>
-        <w:tabs>
-          <w:tab w:val="left" w:pos="1823" w:leader="none"/>
-        </w:tabs>
-        <w:rPr/>
-      </w:pPr>
-      <w:r>
-        <w:rPr/>
-      </w:r>
-    </w:p>
-    <w:p>
-      <w:pPr>
-        <w:pStyle w:val="ListParagraph"/>
-        <w:tabs>
-          <w:tab w:val="left" w:pos="1823" w:leader="none"/>
-        </w:tabs>
-        <w:rPr/>
-      </w:pPr>
-      <w:r>
-        <w:rPr/>
-      </w:r>
-    </w:p>
-    <w:p>
-      <w:pPr>
-        <w:pStyle w:val="ListParagraph"/>
-        <w:tabs>
-          <w:tab w:val="left" w:pos="1823" w:leader="none"/>
-        </w:tabs>
-        <w:rPr/>
-      </w:pPr>
-      <w:r>
-        <w:rPr/>
-      </w:r>
-    </w:p>
-    <w:p>
-      <w:pPr>
-        <w:pStyle w:val="ListParagraph"/>
-        <w:tabs>
-          <w:tab w:val="left" w:pos="1823" w:leader="none"/>
-        </w:tabs>
-        <w:rPr/>
-      </w:pPr>
-      <w:r>
-        <w:rPr/>
-      </w:r>
-    </w:p>
-    <w:p>
-      <w:pPr>
-        <w:pStyle w:val="ListParagraph"/>
-        <w:tabs>
-          <w:tab w:val="left" w:pos="1823" w:leader="none"/>
-        </w:tabs>
-        <w:ind w:left="720" w:right="0" w:hanging="0"/>
-        <w:rPr/>
-      </w:pPr>
-      <w:r>
-        <w:rPr/>
-        <w:drawing>
-          <wp:anchor behindDoc="0" distT="0" distB="0" distL="0" distR="0" simplePos="0" locked="0" layoutInCell="1" allowOverlap="1" relativeHeight="69">
-            <wp:simplePos x="0" y="0"/>
-            <wp:positionH relativeFrom="column">
-              <wp:posOffset>669290</wp:posOffset>
-            </wp:positionH>
-            <wp:positionV relativeFrom="paragraph">
-              <wp:posOffset>-67945</wp:posOffset>
-            </wp:positionV>
-            <wp:extent cx="4514850" cy="1238250"/>
-            <wp:effectExtent l="0" t="0" r="0" b="0"/>
-            <wp:wrapSquare wrapText="largest"/>
-            <wp:docPr id="55" name="Image76" descr=""/>
-            <wp:cNvGraphicFramePr>
-              <a:graphicFrameLocks xmlns:a="http://schemas.openxmlformats.org/drawingml/2006/main" noChangeAspect="1"/>
-            </wp:cNvGraphicFramePr>
-            <a:graphic xmlns:a="http://schemas.openxmlformats.org/drawingml/2006/main">
-              <a:graphicData uri="http://schemas.openxmlformats.org/drawingml/2006/picture">
-                <pic:pic xmlns:pic="http://schemas.openxmlformats.org/drawingml/2006/picture">
-                  <pic:nvPicPr>
-                    <pic:cNvPr id="55" name="Image76" descr=""/>
-                    <pic:cNvPicPr>
-                      <a:picLocks noChangeAspect="1" noChangeArrowheads="1"/>
-                    </pic:cNvPicPr>
-                  </pic:nvPicPr>
-                  <pic:blipFill>
-                    <a:blip r:embed="rId56"/>
-                    <a:stretch>
-                      <a:fillRect/>
-                    </a:stretch>
-                  </pic:blipFill>
-                  <pic:spPr bwMode="auto">
-                    <a:xfrm>
-                      <a:off x="0" y="0"/>
-                      <a:ext cx="4514850" cy="1238250"/>
-                    </a:xfrm>
-                    <a:prstGeom prst="rect">
-                      <a:avLst/>
-                    </a:prstGeom>
-                  </pic:spPr>
-                </pic:pic>
-              </a:graphicData>
-            </a:graphic>
-          </wp:anchor>
-        </w:drawing>
-      </w:r>
-    </w:p>
-    <w:p>
-      <w:pPr>
-        <w:pStyle w:val="ListParagraph"/>
-        <w:tabs>
-          <w:tab w:val="left" w:pos="1823" w:leader="none"/>
-        </w:tabs>
-        <w:rPr/>
-      </w:pPr>
-      <w:r>
-        <w:rPr/>
       </w:r>
     </w:p>
     <w:p>
@@ -8710,7 +8855,7 @@
             <wp:extent cx="3838575" cy="2152650"/>
             <wp:effectExtent l="0" t="0" r="0" b="0"/>
             <wp:wrapSquare wrapText="largest"/>
-            <wp:docPr id="56" name="Image43" descr=""/>
+            <wp:docPr id="54" name="Image43" descr=""/>
             <wp:cNvGraphicFramePr>
               <a:graphicFrameLocks xmlns:a="http://schemas.openxmlformats.org/drawingml/2006/main" noChangeAspect="1"/>
             </wp:cNvGraphicFramePr>
@@ -8718,13 +8863,13 @@
               <a:graphicData uri="http://schemas.openxmlformats.org/drawingml/2006/picture">
                 <pic:pic xmlns:pic="http://schemas.openxmlformats.org/drawingml/2006/picture">
                   <pic:nvPicPr>
-                    <pic:cNvPr id="56" name="Image43" descr=""/>
+                    <pic:cNvPr id="54" name="Image43" descr=""/>
                     <pic:cNvPicPr>
                       <a:picLocks noChangeAspect="1" noChangeArrowheads="1"/>
                     </pic:cNvPicPr>
                   </pic:nvPicPr>
                   <pic:blipFill>
-                    <a:blip r:embed="rId57"/>
+                    <a:blip r:embed="rId55"/>
                     <a:stretch>
                       <a:fillRect/>
                     </a:stretch>
@@ -8997,7 +9142,7 @@
             <wp:extent cx="3790950" cy="1381125"/>
             <wp:effectExtent l="0" t="0" r="0" b="0"/>
             <wp:wrapSquare wrapText="largest"/>
-            <wp:docPr id="57" name="Image44" descr=""/>
+            <wp:docPr id="55" name="Image44" descr=""/>
             <wp:cNvGraphicFramePr>
               <a:graphicFrameLocks xmlns:a="http://schemas.openxmlformats.org/drawingml/2006/main" noChangeAspect="1"/>
             </wp:cNvGraphicFramePr>
@@ -9005,13 +9150,13 @@
               <a:graphicData uri="http://schemas.openxmlformats.org/drawingml/2006/picture">
                 <pic:pic xmlns:pic="http://schemas.openxmlformats.org/drawingml/2006/picture">
                   <pic:nvPicPr>
-                    <pic:cNvPr id="57" name="Image44" descr=""/>
+                    <pic:cNvPr id="55" name="Image44" descr=""/>
                     <pic:cNvPicPr>
                       <a:picLocks noChangeAspect="1" noChangeArrowheads="1"/>
                     </pic:cNvPicPr>
                   </pic:nvPicPr>
                   <pic:blipFill>
-                    <a:blip r:embed="rId58"/>
+                    <a:blip r:embed="rId56"/>
                     <a:stretch>
                       <a:fillRect/>
                     </a:stretch>
@@ -9214,7 +9359,7 @@
       <w:r>
         <w:rPr/>
         <w:drawing>
-          <wp:anchor behindDoc="0" distT="0" distB="0" distL="0" distR="0" simplePos="0" locked="0" layoutInCell="1" allowOverlap="1" relativeHeight="89">
+          <wp:anchor behindDoc="0" distT="0" distB="0" distL="0" distR="0" simplePos="0" locked="0" layoutInCell="1" allowOverlap="1" relativeHeight="82">
             <wp:simplePos x="0" y="0"/>
             <wp:positionH relativeFrom="column">
               <wp:posOffset>419100</wp:posOffset>
@@ -9225,7 +9370,7 @@
             <wp:extent cx="4942840" cy="1003300"/>
             <wp:effectExtent l="0" t="0" r="0" b="0"/>
             <wp:wrapSquare wrapText="largest"/>
-            <wp:docPr id="58" name="Image45" descr=""/>
+            <wp:docPr id="56" name="Image45" descr=""/>
             <wp:cNvGraphicFramePr>
               <a:graphicFrameLocks xmlns:a="http://schemas.openxmlformats.org/drawingml/2006/main" noChangeAspect="1"/>
             </wp:cNvGraphicFramePr>
@@ -9233,13 +9378,13 @@
               <a:graphicData uri="http://schemas.openxmlformats.org/drawingml/2006/picture">
                 <pic:pic xmlns:pic="http://schemas.openxmlformats.org/drawingml/2006/picture">
                   <pic:nvPicPr>
-                    <pic:cNvPr id="58" name="Image45" descr=""/>
+                    <pic:cNvPr id="56" name="Image45" descr=""/>
                     <pic:cNvPicPr>
                       <a:picLocks noChangeAspect="1" noChangeArrowheads="1"/>
                     </pic:cNvPicPr>
                   </pic:nvPicPr>
                   <pic:blipFill>
-                    <a:blip r:embed="rId59"/>
+                    <a:blip r:embed="rId57"/>
                     <a:stretch>
                       <a:fillRect/>
                     </a:stretch>
@@ -9364,7 +9509,7 @@
           <w:lang w:val="en-US"/>
         </w:rPr>
         <w:drawing>
-          <wp:anchor behindDoc="0" distT="0" distB="0" distL="0" distR="0" simplePos="0" locked="0" layoutInCell="1" allowOverlap="1" relativeHeight="90">
+          <wp:anchor behindDoc="0" distT="0" distB="0" distL="0" distR="0" simplePos="0" locked="0" layoutInCell="1" allowOverlap="1" relativeHeight="83">
             <wp:simplePos x="0" y="0"/>
             <wp:positionH relativeFrom="column">
               <wp:posOffset>457200</wp:posOffset>
@@ -9375,7 +9520,7 @@
             <wp:extent cx="4942840" cy="151765"/>
             <wp:effectExtent l="0" t="0" r="0" b="0"/>
             <wp:wrapSquare wrapText="largest"/>
-            <wp:docPr id="59" name="Image46" descr=""/>
+            <wp:docPr id="57" name="Image46" descr=""/>
             <wp:cNvGraphicFramePr>
               <a:graphicFrameLocks xmlns:a="http://schemas.openxmlformats.org/drawingml/2006/main" noChangeAspect="1"/>
             </wp:cNvGraphicFramePr>
@@ -9383,13 +9528,13 @@
               <a:graphicData uri="http://schemas.openxmlformats.org/drawingml/2006/picture">
                 <pic:pic xmlns:pic="http://schemas.openxmlformats.org/drawingml/2006/picture">
                   <pic:nvPicPr>
-                    <pic:cNvPr id="59" name="Image46" descr=""/>
+                    <pic:cNvPr id="57" name="Image46" descr=""/>
                     <pic:cNvPicPr>
                       <a:picLocks noChangeAspect="1" noChangeArrowheads="1"/>
                     </pic:cNvPicPr>
                   </pic:nvPicPr>
                   <pic:blipFill>
-                    <a:blip r:embed="rId60"/>
+                    <a:blip r:embed="rId58"/>
                     <a:stretch>
                       <a:fillRect/>
                     </a:stretch>
@@ -9534,7 +9679,7 @@
             <wp:extent cx="4495800" cy="180975"/>
             <wp:effectExtent l="0" t="0" r="0" b="0"/>
             <wp:wrapSquare wrapText="largest"/>
-            <wp:docPr id="60" name="Image47" descr=""/>
+            <wp:docPr id="58" name="Image47" descr=""/>
             <wp:cNvGraphicFramePr>
               <a:graphicFrameLocks xmlns:a="http://schemas.openxmlformats.org/drawingml/2006/main" noChangeAspect="1"/>
             </wp:cNvGraphicFramePr>
@@ -9542,13 +9687,13 @@
               <a:graphicData uri="http://schemas.openxmlformats.org/drawingml/2006/picture">
                 <pic:pic xmlns:pic="http://schemas.openxmlformats.org/drawingml/2006/picture">
                   <pic:nvPicPr>
-                    <pic:cNvPr id="60" name="Image47" descr=""/>
+                    <pic:cNvPr id="58" name="Image47" descr=""/>
                     <pic:cNvPicPr>
                       <a:picLocks noChangeAspect="1" noChangeArrowheads="1"/>
                     </pic:cNvPicPr>
                   </pic:nvPicPr>
                   <pic:blipFill>
-                    <a:blip r:embed="rId61"/>
+                    <a:blip r:embed="rId59"/>
                     <a:stretch>
                       <a:fillRect/>
                     </a:stretch>
@@ -9687,7 +9832,7 @@
             <wp:extent cx="3455035" cy="3134360"/>
             <wp:effectExtent l="0" t="0" r="0" b="0"/>
             <wp:wrapSquare wrapText="largest"/>
-            <wp:docPr id="61" name="Image48" descr=""/>
+            <wp:docPr id="59" name="Image48" descr=""/>
             <wp:cNvGraphicFramePr>
               <a:graphicFrameLocks xmlns:a="http://schemas.openxmlformats.org/drawingml/2006/main" noChangeAspect="1"/>
             </wp:cNvGraphicFramePr>
@@ -9695,13 +9840,13 @@
               <a:graphicData uri="http://schemas.openxmlformats.org/drawingml/2006/picture">
                 <pic:pic xmlns:pic="http://schemas.openxmlformats.org/drawingml/2006/picture">
                   <pic:nvPicPr>
-                    <pic:cNvPr id="61" name="Image48" descr=""/>
+                    <pic:cNvPr id="59" name="Image48" descr=""/>
                     <pic:cNvPicPr>
                       <a:picLocks noChangeAspect="1" noChangeArrowheads="1"/>
                     </pic:cNvPicPr>
                   </pic:nvPicPr>
                   <pic:blipFill>
-                    <a:blip r:embed="rId62"/>
+                    <a:blip r:embed="rId60"/>
                     <a:stretch>
                       <a:fillRect/>
                     </a:stretch>
@@ -10025,7 +10170,7 @@
       <w:r>
         <w:rPr/>
         <w:drawing>
-          <wp:anchor behindDoc="0" distT="0" distB="0" distL="0" distR="0" simplePos="0" locked="0" layoutInCell="1" allowOverlap="1" relativeHeight="91">
+          <wp:anchor behindDoc="0" distT="0" distB="0" distL="0" distR="0" simplePos="0" locked="0" layoutInCell="1" allowOverlap="1" relativeHeight="84">
             <wp:simplePos x="0" y="0"/>
             <wp:positionH relativeFrom="column">
               <wp:posOffset>438150</wp:posOffset>
@@ -10036,7 +10181,7 @@
             <wp:extent cx="4942840" cy="1362075"/>
             <wp:effectExtent l="0" t="0" r="0" b="0"/>
             <wp:wrapSquare wrapText="largest"/>
-            <wp:docPr id="62" name="Image49" descr=""/>
+            <wp:docPr id="60" name="Image49" descr=""/>
             <wp:cNvGraphicFramePr>
               <a:graphicFrameLocks xmlns:a="http://schemas.openxmlformats.org/drawingml/2006/main" noChangeAspect="1"/>
             </wp:cNvGraphicFramePr>
@@ -10044,13 +10189,13 @@
               <a:graphicData uri="http://schemas.openxmlformats.org/drawingml/2006/picture">
                 <pic:pic xmlns:pic="http://schemas.openxmlformats.org/drawingml/2006/picture">
                   <pic:nvPicPr>
-                    <pic:cNvPr id="62" name="Image49" descr=""/>
+                    <pic:cNvPr id="60" name="Image49" descr=""/>
                     <pic:cNvPicPr>
                       <a:picLocks noChangeAspect="1" noChangeArrowheads="1"/>
                     </pic:cNvPicPr>
                   </pic:nvPicPr>
                   <pic:blipFill>
-                    <a:blip r:embed="rId63"/>
+                    <a:blip r:embed="rId61"/>
                     <a:stretch>
                       <a:fillRect/>
                     </a:stretch>
@@ -10077,7 +10222,7 @@
         <w:tabs>
           <w:tab w:val="left" w:pos="1823" w:leader="none"/>
         </w:tabs>
-        <w:ind w:right="0" w:hanging="0"/>
+        <w:ind w:left="720" w:right="0" w:hanging="0"/>
         <w:rPr/>
       </w:pPr>
       <w:r>
@@ -10173,7 +10318,7 @@
       <w:r>
         <w:rPr/>
         <w:drawing>
-          <wp:anchor behindDoc="0" distT="0" distB="0" distL="0" distR="0" simplePos="0" locked="0" layoutInCell="1" allowOverlap="1" relativeHeight="146">
+          <wp:anchor behindDoc="0" distT="0" distB="0" distL="0" distR="0" simplePos="0" locked="0" layoutInCell="1" allowOverlap="1" relativeHeight="85">
             <wp:simplePos x="0" y="0"/>
             <wp:positionH relativeFrom="column">
               <wp:posOffset>485775</wp:posOffset>
@@ -10184,7 +10329,7 @@
             <wp:extent cx="4942840" cy="375285"/>
             <wp:effectExtent l="0" t="0" r="0" b="0"/>
             <wp:wrapSquare wrapText="largest"/>
-            <wp:docPr id="63" name="Image52" descr=""/>
+            <wp:docPr id="61" name="Image52" descr=""/>
             <wp:cNvGraphicFramePr>
               <a:graphicFrameLocks xmlns:a="http://schemas.openxmlformats.org/drawingml/2006/main" noChangeAspect="1"/>
             </wp:cNvGraphicFramePr>
@@ -10192,13 +10337,13 @@
               <a:graphicData uri="http://schemas.openxmlformats.org/drawingml/2006/picture">
                 <pic:pic xmlns:pic="http://schemas.openxmlformats.org/drawingml/2006/picture">
                   <pic:nvPicPr>
-                    <pic:cNvPr id="63" name="Image52" descr=""/>
+                    <pic:cNvPr id="61" name="Image52" descr=""/>
                     <pic:cNvPicPr>
                       <a:picLocks noChangeAspect="1" noChangeArrowheads="1"/>
                     </pic:cNvPicPr>
                   </pic:nvPicPr>
                   <pic:blipFill>
-                    <a:blip r:embed="rId64"/>
+                    <a:blip r:embed="rId62"/>
                     <a:stretch>
                       <a:fillRect/>
                     </a:stretch>
@@ -10336,7 +10481,7 @@
             <wp:extent cx="4942840" cy="1670050"/>
             <wp:effectExtent l="0" t="0" r="0" b="0"/>
             <wp:wrapSquare wrapText="largest"/>
-            <wp:docPr id="64" name="Image50" descr=""/>
+            <wp:docPr id="62" name="Image50" descr=""/>
             <wp:cNvGraphicFramePr>
               <a:graphicFrameLocks xmlns:a="http://schemas.openxmlformats.org/drawingml/2006/main" noChangeAspect="1"/>
             </wp:cNvGraphicFramePr>
@@ -10344,13 +10489,13 @@
               <a:graphicData uri="http://schemas.openxmlformats.org/drawingml/2006/picture">
                 <pic:pic xmlns:pic="http://schemas.openxmlformats.org/drawingml/2006/picture">
                   <pic:nvPicPr>
-                    <pic:cNvPr id="64" name="Image50" descr=""/>
+                    <pic:cNvPr id="62" name="Image50" descr=""/>
                     <pic:cNvPicPr>
                       <a:picLocks noChangeAspect="1" noChangeArrowheads="1"/>
                     </pic:cNvPicPr>
                   </pic:nvPicPr>
                   <pic:blipFill>
-                    <a:blip r:embed="rId65"/>
+                    <a:blip r:embed="rId63"/>
                     <a:stretch>
                       <a:fillRect/>
                     </a:stretch>
@@ -10492,7 +10637,7 @@
             <wp:extent cx="4942840" cy="1388110"/>
             <wp:effectExtent l="0" t="0" r="0" b="0"/>
             <wp:wrapSquare wrapText="largest"/>
-            <wp:docPr id="65" name="Image51" descr=""/>
+            <wp:docPr id="63" name="Image51" descr=""/>
             <wp:cNvGraphicFramePr>
               <a:graphicFrameLocks xmlns:a="http://schemas.openxmlformats.org/drawingml/2006/main" noChangeAspect="1"/>
             </wp:cNvGraphicFramePr>
@@ -10500,13 +10645,13 @@
               <a:graphicData uri="http://schemas.openxmlformats.org/drawingml/2006/picture">
                 <pic:pic xmlns:pic="http://schemas.openxmlformats.org/drawingml/2006/picture">
                   <pic:nvPicPr>
-                    <pic:cNvPr id="65" name="Image51" descr=""/>
+                    <pic:cNvPr id="63" name="Image51" descr=""/>
                     <pic:cNvPicPr>
                       <a:picLocks noChangeAspect="1" noChangeArrowheads="1"/>
                     </pic:cNvPicPr>
                   </pic:nvPicPr>
                   <pic:blipFill>
-                    <a:blip r:embed="rId66"/>
+                    <a:blip r:embed="rId64"/>
                     <a:stretch>
                       <a:fillRect/>
                     </a:stretch>
@@ -10649,7 +10794,7 @@
             <wp:extent cx="4942840" cy="1297940"/>
             <wp:effectExtent l="0" t="0" r="0" b="0"/>
             <wp:wrapSquare wrapText="largest"/>
-            <wp:docPr id="66" name="Image54" descr=""/>
+            <wp:docPr id="64" name="Image54" descr=""/>
             <wp:cNvGraphicFramePr>
               <a:graphicFrameLocks xmlns:a="http://schemas.openxmlformats.org/drawingml/2006/main" noChangeAspect="1"/>
             </wp:cNvGraphicFramePr>
@@ -10657,13 +10802,13 @@
               <a:graphicData uri="http://schemas.openxmlformats.org/drawingml/2006/picture">
                 <pic:pic xmlns:pic="http://schemas.openxmlformats.org/drawingml/2006/picture">
                   <pic:nvPicPr>
-                    <pic:cNvPr id="66" name="Image54" descr=""/>
+                    <pic:cNvPr id="64" name="Image54" descr=""/>
                     <pic:cNvPicPr>
                       <a:picLocks noChangeAspect="1" noChangeArrowheads="1"/>
                     </pic:cNvPicPr>
                   </pic:nvPicPr>
                   <pic:blipFill>
-                    <a:blip r:embed="rId67"/>
+                    <a:blip r:embed="rId65"/>
                     <a:stretch>
                       <a:fillRect/>
                     </a:stretch>
@@ -10798,7 +10943,7 @@
             <wp:extent cx="4942840" cy="1294130"/>
             <wp:effectExtent l="0" t="0" r="0" b="0"/>
             <wp:wrapSquare wrapText="largest"/>
-            <wp:docPr id="67" name="Image55" descr=""/>
+            <wp:docPr id="65" name="Image55" descr=""/>
             <wp:cNvGraphicFramePr>
               <a:graphicFrameLocks xmlns:a="http://schemas.openxmlformats.org/drawingml/2006/main" noChangeAspect="1"/>
             </wp:cNvGraphicFramePr>
@@ -10806,13 +10951,13 @@
               <a:graphicData uri="http://schemas.openxmlformats.org/drawingml/2006/picture">
                 <pic:pic xmlns:pic="http://schemas.openxmlformats.org/drawingml/2006/picture">
                   <pic:nvPicPr>
-                    <pic:cNvPr id="67" name="Image55" descr=""/>
+                    <pic:cNvPr id="65" name="Image55" descr=""/>
                     <pic:cNvPicPr>
                       <a:picLocks noChangeAspect="1" noChangeArrowheads="1"/>
                     </pic:cNvPicPr>
                   </pic:nvPicPr>
                   <pic:blipFill>
-                    <a:blip r:embed="rId68"/>
+                    <a:blip r:embed="rId66"/>
                     <a:stretch>
                       <a:fillRect/>
                     </a:stretch>
@@ -10929,7 +11074,7 @@
             <wp:extent cx="3743325" cy="485775"/>
             <wp:effectExtent l="0" t="0" r="0" b="0"/>
             <wp:wrapSquare wrapText="largest"/>
-            <wp:docPr id="68" name="Image56" descr=""/>
+            <wp:docPr id="66" name="Image56" descr=""/>
             <wp:cNvGraphicFramePr>
               <a:graphicFrameLocks xmlns:a="http://schemas.openxmlformats.org/drawingml/2006/main" noChangeAspect="1"/>
             </wp:cNvGraphicFramePr>
@@ -10937,13 +11082,13 @@
               <a:graphicData uri="http://schemas.openxmlformats.org/drawingml/2006/picture">
                 <pic:pic xmlns:pic="http://schemas.openxmlformats.org/drawingml/2006/picture">
                   <pic:nvPicPr>
-                    <pic:cNvPr id="68" name="Image56" descr=""/>
+                    <pic:cNvPr id="66" name="Image56" descr=""/>
                     <pic:cNvPicPr>
                       <a:picLocks noChangeAspect="1" noChangeArrowheads="1"/>
                     </pic:cNvPicPr>
                   </pic:nvPicPr>
                   <pic:blipFill>
-                    <a:blip r:embed="rId69"/>
+                    <a:blip r:embed="rId67"/>
                     <a:stretch>
                       <a:fillRect/>
                     </a:stretch>
@@ -11096,7 +11241,7 @@
             <wp:extent cx="3464560" cy="416560"/>
             <wp:effectExtent l="0" t="0" r="0" b="0"/>
             <wp:wrapSquare wrapText="largest"/>
-            <wp:docPr id="69" name="Image57" descr=""/>
+            <wp:docPr id="67" name="Image57" descr=""/>
             <wp:cNvGraphicFramePr>
               <a:graphicFrameLocks xmlns:a="http://schemas.openxmlformats.org/drawingml/2006/main" noChangeAspect="1"/>
             </wp:cNvGraphicFramePr>
@@ -11104,13 +11249,13 @@
               <a:graphicData uri="http://schemas.openxmlformats.org/drawingml/2006/picture">
                 <pic:pic xmlns:pic="http://schemas.openxmlformats.org/drawingml/2006/picture">
                   <pic:nvPicPr>
-                    <pic:cNvPr id="69" name="Image57" descr=""/>
+                    <pic:cNvPr id="67" name="Image57" descr=""/>
                     <pic:cNvPicPr>
                       <a:picLocks noChangeAspect="1" noChangeArrowheads="1"/>
                     </pic:cNvPicPr>
                   </pic:nvPicPr>
                   <pic:blipFill>
-                    <a:blip r:embed="rId70"/>
+                    <a:blip r:embed="rId68"/>
                     <a:stretch>
                       <a:fillRect/>
                     </a:stretch>
@@ -11263,7 +11408,7 @@
             <wp:extent cx="3450590" cy="431165"/>
             <wp:effectExtent l="0" t="0" r="0" b="0"/>
             <wp:wrapSquare wrapText="largest"/>
-            <wp:docPr id="70" name="Image58" descr=""/>
+            <wp:docPr id="68" name="Image58" descr=""/>
             <wp:cNvGraphicFramePr>
               <a:graphicFrameLocks xmlns:a="http://schemas.openxmlformats.org/drawingml/2006/main" noChangeAspect="1"/>
             </wp:cNvGraphicFramePr>
@@ -11271,13 +11416,13 @@
               <a:graphicData uri="http://schemas.openxmlformats.org/drawingml/2006/picture">
                 <pic:pic xmlns:pic="http://schemas.openxmlformats.org/drawingml/2006/picture">
                   <pic:nvPicPr>
-                    <pic:cNvPr id="70" name="Image58" descr=""/>
+                    <pic:cNvPr id="68" name="Image58" descr=""/>
                     <pic:cNvPicPr>
                       <a:picLocks noChangeAspect="1" noChangeArrowheads="1"/>
                     </pic:cNvPicPr>
                   </pic:nvPicPr>
                   <pic:blipFill>
-                    <a:blip r:embed="rId71"/>
+                    <a:blip r:embed="rId69"/>
                     <a:stretch>
                       <a:fillRect/>
                     </a:stretch>
@@ -11431,7 +11576,7 @@
             <wp:extent cx="4580255" cy="2576195"/>
             <wp:effectExtent l="0" t="0" r="0" b="0"/>
             <wp:wrapSquare wrapText="largest"/>
-            <wp:docPr id="71" name="Image61" descr=""/>
+            <wp:docPr id="69" name="Image61" descr=""/>
             <wp:cNvGraphicFramePr>
               <a:graphicFrameLocks xmlns:a="http://schemas.openxmlformats.org/drawingml/2006/main" noChangeAspect="1"/>
             </wp:cNvGraphicFramePr>
@@ -11439,13 +11584,13 @@
               <a:graphicData uri="http://schemas.openxmlformats.org/drawingml/2006/picture">
                 <pic:pic xmlns:pic="http://schemas.openxmlformats.org/drawingml/2006/picture">
                   <pic:nvPicPr>
-                    <pic:cNvPr id="71" name="Image61" descr=""/>
+                    <pic:cNvPr id="69" name="Image61" descr=""/>
                     <pic:cNvPicPr>
                       <a:picLocks noChangeAspect="1" noChangeArrowheads="1"/>
                     </pic:cNvPicPr>
                   </pic:nvPicPr>
                   <pic:blipFill>
-                    <a:blip r:embed="rId72"/>
+                    <a:blip r:embed="rId70"/>
                     <a:stretch>
                       <a:fillRect/>
                     </a:stretch>
@@ -11625,7 +11770,7 @@
             <wp:extent cx="4942840" cy="417830"/>
             <wp:effectExtent l="0" t="0" r="0" b="0"/>
             <wp:wrapSquare wrapText="largest"/>
-            <wp:docPr id="72" name="Image62" descr=""/>
+            <wp:docPr id="70" name="Image62" descr=""/>
             <wp:cNvGraphicFramePr>
               <a:graphicFrameLocks xmlns:a="http://schemas.openxmlformats.org/drawingml/2006/main" noChangeAspect="1"/>
             </wp:cNvGraphicFramePr>
@@ -11633,13 +11778,13 @@
               <a:graphicData uri="http://schemas.openxmlformats.org/drawingml/2006/picture">
                 <pic:pic xmlns:pic="http://schemas.openxmlformats.org/drawingml/2006/picture">
                   <pic:nvPicPr>
-                    <pic:cNvPr id="72" name="Image62" descr=""/>
+                    <pic:cNvPr id="70" name="Image62" descr=""/>
                     <pic:cNvPicPr>
                       <a:picLocks noChangeAspect="1" noChangeArrowheads="1"/>
                     </pic:cNvPicPr>
                   </pic:nvPicPr>
                   <pic:blipFill>
-                    <a:blip r:embed="rId73"/>
+                    <a:blip r:embed="rId71"/>
                     <a:stretch>
                       <a:fillRect/>
                     </a:stretch>
@@ -11780,7 +11925,7 @@
             <wp:extent cx="4942840" cy="137160"/>
             <wp:effectExtent l="0" t="0" r="0" b="0"/>
             <wp:wrapSquare wrapText="largest"/>
-            <wp:docPr id="73" name="Image63" descr=""/>
+            <wp:docPr id="71" name="Image63" descr=""/>
             <wp:cNvGraphicFramePr>
               <a:graphicFrameLocks xmlns:a="http://schemas.openxmlformats.org/drawingml/2006/main" noChangeAspect="1"/>
             </wp:cNvGraphicFramePr>
@@ -11788,13 +11933,13 @@
               <a:graphicData uri="http://schemas.openxmlformats.org/drawingml/2006/picture">
                 <pic:pic xmlns:pic="http://schemas.openxmlformats.org/drawingml/2006/picture">
                   <pic:nvPicPr>
-                    <pic:cNvPr id="73" name="Image63" descr=""/>
+                    <pic:cNvPr id="71" name="Image63" descr=""/>
                     <pic:cNvPicPr>
                       <a:picLocks noChangeAspect="1" noChangeArrowheads="1"/>
                     </pic:cNvPicPr>
                   </pic:nvPicPr>
                   <pic:blipFill>
-                    <a:blip r:embed="rId74"/>
+                    <a:blip r:embed="rId72"/>
                     <a:stretch>
                       <a:fillRect/>
                     </a:stretch>
@@ -11927,7 +12072,7 @@
             <wp:extent cx="3857625" cy="619125"/>
             <wp:effectExtent l="0" t="0" r="0" b="0"/>
             <wp:wrapSquare wrapText="largest"/>
-            <wp:docPr id="74" name="Image65" descr=""/>
+            <wp:docPr id="72" name="Image65" descr=""/>
             <wp:cNvGraphicFramePr>
               <a:graphicFrameLocks xmlns:a="http://schemas.openxmlformats.org/drawingml/2006/main" noChangeAspect="1"/>
             </wp:cNvGraphicFramePr>
@@ -11935,13 +12080,13 @@
               <a:graphicData uri="http://schemas.openxmlformats.org/drawingml/2006/picture">
                 <pic:pic xmlns:pic="http://schemas.openxmlformats.org/drawingml/2006/picture">
                   <pic:nvPicPr>
-                    <pic:cNvPr id="74" name="Image65" descr=""/>
+                    <pic:cNvPr id="72" name="Image65" descr=""/>
                     <pic:cNvPicPr>
                       <a:picLocks noChangeAspect="1" noChangeArrowheads="1"/>
                     </pic:cNvPicPr>
                   </pic:nvPicPr>
                   <pic:blipFill>
-                    <a:blip r:embed="rId75"/>
+                    <a:blip r:embed="rId73"/>
                     <a:stretch>
                       <a:fillRect/>
                     </a:stretch>
@@ -12101,7 +12246,7 @@
           <w:lang w:val="en-US"/>
         </w:rPr>
         <w:drawing>
-          <wp:anchor behindDoc="0" distT="0" distB="0" distL="0" distR="0" simplePos="0" locked="0" layoutInCell="1" allowOverlap="1" relativeHeight="147">
+          <wp:anchor behindDoc="0" distT="0" distB="0" distL="0" distR="0" simplePos="0" locked="0" layoutInCell="1" allowOverlap="1" relativeHeight="86">
             <wp:simplePos x="0" y="0"/>
             <wp:positionH relativeFrom="column">
               <wp:posOffset>461645</wp:posOffset>
@@ -12112,7 +12257,7 @@
             <wp:extent cx="4857750" cy="857250"/>
             <wp:effectExtent l="0" t="0" r="0" b="0"/>
             <wp:wrapSquare wrapText="largest"/>
-            <wp:docPr id="75" name="Image78" descr=""/>
+            <wp:docPr id="73" name="Image78" descr=""/>
             <wp:cNvGraphicFramePr>
               <a:graphicFrameLocks xmlns:a="http://schemas.openxmlformats.org/drawingml/2006/main" noChangeAspect="1"/>
             </wp:cNvGraphicFramePr>
@@ -12120,13 +12265,13 @@
               <a:graphicData uri="http://schemas.openxmlformats.org/drawingml/2006/picture">
                 <pic:pic xmlns:pic="http://schemas.openxmlformats.org/drawingml/2006/picture">
                   <pic:nvPicPr>
-                    <pic:cNvPr id="75" name="Image78" descr=""/>
+                    <pic:cNvPr id="73" name="Image78" descr=""/>
                     <pic:cNvPicPr>
                       <a:picLocks noChangeAspect="1" noChangeArrowheads="1"/>
                     </pic:cNvPicPr>
                   </pic:nvPicPr>
                   <pic:blipFill>
-                    <a:blip r:embed="rId76"/>
+                    <a:blip r:embed="rId74"/>
                     <a:stretch>
                       <a:fillRect/>
                     </a:stretch>
@@ -12231,27 +12376,7 @@
             </w:pPr>
             <w:r>
               <w:rPr/>
-              <w:t xml:space="preserve">find / -type </w:t>
-            </w:r>
-            <w:r>
-              <w:rPr/>
-              <w:t>f</w:t>
-            </w:r>
-            <w:r>
-              <w:rPr/>
-              <w:t xml:space="preserve">  </w:t>
-            </w:r>
-            <w:r>
-              <w:rPr/>
-              <w:t>2&gt; errores.txt</w:t>
-            </w:r>
-            <w:r>
-              <w:rPr/>
-              <w:t xml:space="preserve">| wc -l </w:t>
-            </w:r>
-            <w:r>
-              <w:rPr/>
-              <w:t>&amp;</w:t>
+              <w:t>find / -type f  2&gt; errores.txt| wc -l &amp;</w:t>
             </w:r>
           </w:p>
           <w:p>
@@ -12285,7 +12410,7 @@
       <w:r>
         <w:rPr/>
         <w:drawing>
-          <wp:anchor behindDoc="0" distT="0" distB="0" distL="0" distR="0" simplePos="0" locked="0" layoutInCell="1" allowOverlap="1" relativeHeight="148">
+          <wp:anchor behindDoc="0" distT="0" distB="0" distL="0" distR="0" simplePos="0" locked="0" layoutInCell="1" allowOverlap="1" relativeHeight="87">
             <wp:simplePos x="0" y="0"/>
             <wp:positionH relativeFrom="column">
               <wp:posOffset>390525</wp:posOffset>
@@ -12296,7 +12421,7 @@
             <wp:extent cx="4942840" cy="826135"/>
             <wp:effectExtent l="0" t="0" r="0" b="0"/>
             <wp:wrapSquare wrapText="largest"/>
-            <wp:docPr id="76" name="Image101" descr=""/>
+            <wp:docPr id="74" name="Image101" descr=""/>
             <wp:cNvGraphicFramePr>
               <a:graphicFrameLocks xmlns:a="http://schemas.openxmlformats.org/drawingml/2006/main" noChangeAspect="1"/>
             </wp:cNvGraphicFramePr>
@@ -12304,13 +12429,13 @@
               <a:graphicData uri="http://schemas.openxmlformats.org/drawingml/2006/picture">
                 <pic:pic xmlns:pic="http://schemas.openxmlformats.org/drawingml/2006/picture">
                   <pic:nvPicPr>
-                    <pic:cNvPr id="76" name="Image101" descr=""/>
+                    <pic:cNvPr id="74" name="Image101" descr=""/>
                     <pic:cNvPicPr>
                       <a:picLocks noChangeAspect="1" noChangeArrowheads="1"/>
                     </pic:cNvPicPr>
                   </pic:nvPicPr>
                   <pic:blipFill>
-                    <a:blip r:embed="rId77"/>
+                    <a:blip r:embed="rId75"/>
                     <a:stretch>
                       <a:fillRect/>
                     </a:stretch>
@@ -12440,7 +12565,7 @@
             <wp:extent cx="4942840" cy="2800985"/>
             <wp:effectExtent l="0" t="0" r="0" b="0"/>
             <wp:wrapSquare wrapText="largest"/>
-            <wp:docPr id="77" name="Image59" descr=""/>
+            <wp:docPr id="75" name="Image59" descr=""/>
             <wp:cNvGraphicFramePr>
               <a:graphicFrameLocks xmlns:a="http://schemas.openxmlformats.org/drawingml/2006/main" noChangeAspect="1"/>
             </wp:cNvGraphicFramePr>
@@ -12448,13 +12573,13 @@
               <a:graphicData uri="http://schemas.openxmlformats.org/drawingml/2006/picture">
                 <pic:pic xmlns:pic="http://schemas.openxmlformats.org/drawingml/2006/picture">
                   <pic:nvPicPr>
-                    <pic:cNvPr id="77" name="Image59" descr=""/>
+                    <pic:cNvPr id="75" name="Image59" descr=""/>
                     <pic:cNvPicPr>
                       <a:picLocks noChangeAspect="1" noChangeArrowheads="1"/>
                     </pic:cNvPicPr>
                   </pic:nvPicPr>
                   <pic:blipFill>
-                    <a:blip r:embed="rId78"/>
+                    <a:blip r:embed="rId76"/>
                     <a:stretch>
                       <a:fillRect/>
                     </a:stretch>
@@ -12583,7 +12708,7 @@
             <wp:extent cx="4124325" cy="933450"/>
             <wp:effectExtent l="0" t="0" r="0" b="0"/>
             <wp:wrapSquare wrapText="largest"/>
-            <wp:docPr id="78" name="Image60" descr=""/>
+            <wp:docPr id="76" name="Image60" descr=""/>
             <wp:cNvGraphicFramePr>
               <a:graphicFrameLocks xmlns:a="http://schemas.openxmlformats.org/drawingml/2006/main" noChangeAspect="1"/>
             </wp:cNvGraphicFramePr>
@@ -12591,13 +12716,13 @@
               <a:graphicData uri="http://schemas.openxmlformats.org/drawingml/2006/picture">
                 <pic:pic xmlns:pic="http://schemas.openxmlformats.org/drawingml/2006/picture">
                   <pic:nvPicPr>
-                    <pic:cNvPr id="78" name="Image60" descr=""/>
+                    <pic:cNvPr id="76" name="Image60" descr=""/>
                     <pic:cNvPicPr>
                       <a:picLocks noChangeAspect="1" noChangeArrowheads="1"/>
                     </pic:cNvPicPr>
                   </pic:nvPicPr>
                   <pic:blipFill>
-                    <a:blip r:embed="rId79"/>
+                    <a:blip r:embed="rId77"/>
                     <a:stretch>
                       <a:fillRect/>
                     </a:stretch>
@@ -12624,7 +12749,7 @@
         <w:tabs>
           <w:tab w:val="left" w:pos="1823" w:leader="none"/>
         </w:tabs>
-        <w:ind w:right="0" w:hanging="0"/>
+        <w:ind w:left="720" w:right="0" w:hanging="0"/>
         <w:rPr/>
       </w:pPr>
       <w:r>
@@ -12767,7 +12892,7 @@
             <wp:extent cx="2933700" cy="219075"/>
             <wp:effectExtent l="0" t="0" r="0" b="0"/>
             <wp:wrapSquare wrapText="largest"/>
-            <wp:docPr id="79" name="Image66" descr=""/>
+            <wp:docPr id="77" name="Image66" descr=""/>
             <wp:cNvGraphicFramePr>
               <a:graphicFrameLocks xmlns:a="http://schemas.openxmlformats.org/drawingml/2006/main" noChangeAspect="1"/>
             </wp:cNvGraphicFramePr>
@@ -12775,13 +12900,13 @@
               <a:graphicData uri="http://schemas.openxmlformats.org/drawingml/2006/picture">
                 <pic:pic xmlns:pic="http://schemas.openxmlformats.org/drawingml/2006/picture">
                   <pic:nvPicPr>
-                    <pic:cNvPr id="79" name="Image66" descr=""/>
+                    <pic:cNvPr id="77" name="Image66" descr=""/>
                     <pic:cNvPicPr>
                       <a:picLocks noChangeAspect="1" noChangeArrowheads="1"/>
                     </pic:cNvPicPr>
                   </pic:nvPicPr>
                   <pic:blipFill>
-                    <a:blip r:embed="rId80"/>
+                    <a:blip r:embed="rId78"/>
                     <a:stretch>
                       <a:fillRect/>
                     </a:stretch>
@@ -12836,7 +12961,7 @@
             <wp:extent cx="3924300" cy="1695450"/>
             <wp:effectExtent l="0" t="0" r="0" b="0"/>
             <wp:wrapSquare wrapText="largest"/>
-            <wp:docPr id="80" name="Image67" descr=""/>
+            <wp:docPr id="78" name="Image67" descr=""/>
             <wp:cNvGraphicFramePr>
               <a:graphicFrameLocks xmlns:a="http://schemas.openxmlformats.org/drawingml/2006/main" noChangeAspect="1"/>
             </wp:cNvGraphicFramePr>
@@ -12844,13 +12969,13 @@
               <a:graphicData uri="http://schemas.openxmlformats.org/drawingml/2006/picture">
                 <pic:pic xmlns:pic="http://schemas.openxmlformats.org/drawingml/2006/picture">
                   <pic:nvPicPr>
-                    <pic:cNvPr id="80" name="Image67" descr=""/>
+                    <pic:cNvPr id="78" name="Image67" descr=""/>
                     <pic:cNvPicPr>
                       <a:picLocks noChangeAspect="1" noChangeArrowheads="1"/>
                     </pic:cNvPicPr>
                   </pic:nvPicPr>
                   <pic:blipFill>
-                    <a:blip r:embed="rId81"/>
+                    <a:blip r:embed="rId79"/>
                     <a:stretch>
                       <a:fillRect/>
                     </a:stretch>
@@ -13099,7 +13224,7 @@
             <wp:extent cx="3390900" cy="209550"/>
             <wp:effectExtent l="0" t="0" r="0" b="0"/>
             <wp:wrapSquare wrapText="largest"/>
-            <wp:docPr id="81" name="Image69" descr=""/>
+            <wp:docPr id="79" name="Image69" descr=""/>
             <wp:cNvGraphicFramePr>
               <a:graphicFrameLocks xmlns:a="http://schemas.openxmlformats.org/drawingml/2006/main" noChangeAspect="1"/>
             </wp:cNvGraphicFramePr>
@@ -13107,13 +13232,13 @@
               <a:graphicData uri="http://schemas.openxmlformats.org/drawingml/2006/picture">
                 <pic:pic xmlns:pic="http://schemas.openxmlformats.org/drawingml/2006/picture">
                   <pic:nvPicPr>
-                    <pic:cNvPr id="81" name="Image69" descr=""/>
+                    <pic:cNvPr id="79" name="Image69" descr=""/>
                     <pic:cNvPicPr>
                       <a:picLocks noChangeAspect="1" noChangeArrowheads="1"/>
                     </pic:cNvPicPr>
                   </pic:nvPicPr>
                   <pic:blipFill>
-                    <a:blip r:embed="rId82"/>
+                    <a:blip r:embed="rId80"/>
                     <a:stretch>
                       <a:fillRect/>
                     </a:stretch>
@@ -13168,7 +13293,7 @@
             <wp:extent cx="2997835" cy="4119245"/>
             <wp:effectExtent l="0" t="0" r="0" b="0"/>
             <wp:wrapSquare wrapText="largest"/>
-            <wp:docPr id="82" name="Image68" descr=""/>
+            <wp:docPr id="80" name="Image68" descr=""/>
             <wp:cNvGraphicFramePr>
               <a:graphicFrameLocks xmlns:a="http://schemas.openxmlformats.org/drawingml/2006/main" noChangeAspect="1"/>
             </wp:cNvGraphicFramePr>
@@ -13176,13 +13301,13 @@
               <a:graphicData uri="http://schemas.openxmlformats.org/drawingml/2006/picture">
                 <pic:pic xmlns:pic="http://schemas.openxmlformats.org/drawingml/2006/picture">
                   <pic:nvPicPr>
-                    <pic:cNvPr id="82" name="Image68" descr=""/>
+                    <pic:cNvPr id="80" name="Image68" descr=""/>
                     <pic:cNvPicPr>
                       <a:picLocks noChangeAspect="1" noChangeArrowheads="1"/>
                     </pic:cNvPicPr>
                   </pic:nvPicPr>
                   <pic:blipFill>
-                    <a:blip r:embed="rId83"/>
+                    <a:blip r:embed="rId81"/>
                     <a:stretch>
                       <a:fillRect/>
                     </a:stretch>
@@ -13575,7 +13700,7 @@
             <wp:extent cx="4942840" cy="1299210"/>
             <wp:effectExtent l="0" t="0" r="0" b="0"/>
             <wp:wrapSquare wrapText="largest"/>
-            <wp:docPr id="83" name="Image70" descr=""/>
+            <wp:docPr id="81" name="Image70" descr=""/>
             <wp:cNvGraphicFramePr>
               <a:graphicFrameLocks xmlns:a="http://schemas.openxmlformats.org/drawingml/2006/main" noChangeAspect="1"/>
             </wp:cNvGraphicFramePr>
@@ -13583,13 +13708,13 @@
               <a:graphicData uri="http://schemas.openxmlformats.org/drawingml/2006/picture">
                 <pic:pic xmlns:pic="http://schemas.openxmlformats.org/drawingml/2006/picture">
                   <pic:nvPicPr>
-                    <pic:cNvPr id="83" name="Image70" descr=""/>
+                    <pic:cNvPr id="81" name="Image70" descr=""/>
                     <pic:cNvPicPr>
                       <a:picLocks noChangeAspect="1" noChangeArrowheads="1"/>
                     </pic:cNvPicPr>
                   </pic:nvPicPr>
                   <pic:blipFill>
-                    <a:blip r:embed="rId84"/>
+                    <a:blip r:embed="rId82"/>
                     <a:stretch>
                       <a:fillRect/>
                     </a:stretch>
@@ -13744,7 +13869,7 @@
       <w:r>
         <w:rPr/>
         <w:drawing>
-          <wp:anchor behindDoc="0" distT="0" distB="0" distL="0" distR="0" simplePos="0" locked="0" layoutInCell="1" allowOverlap="1" relativeHeight="149">
+          <wp:anchor behindDoc="0" distT="0" distB="0" distL="0" distR="0" simplePos="0" locked="0" layoutInCell="1" allowOverlap="1" relativeHeight="88">
             <wp:simplePos x="0" y="0"/>
             <wp:positionH relativeFrom="column">
               <wp:posOffset>457200</wp:posOffset>
@@ -13755,7 +13880,7 @@
             <wp:extent cx="4942840" cy="1083310"/>
             <wp:effectExtent l="0" t="0" r="0" b="0"/>
             <wp:wrapSquare wrapText="largest"/>
-            <wp:docPr id="84" name="Image104" descr=""/>
+            <wp:docPr id="82" name="Image104" descr=""/>
             <wp:cNvGraphicFramePr>
               <a:graphicFrameLocks xmlns:a="http://schemas.openxmlformats.org/drawingml/2006/main" noChangeAspect="1"/>
             </wp:cNvGraphicFramePr>
@@ -13763,13 +13888,13 @@
               <a:graphicData uri="http://schemas.openxmlformats.org/drawingml/2006/picture">
                 <pic:pic xmlns:pic="http://schemas.openxmlformats.org/drawingml/2006/picture">
                   <pic:nvPicPr>
-                    <pic:cNvPr id="84" name="Image104" descr=""/>
+                    <pic:cNvPr id="82" name="Image104" descr=""/>
                     <pic:cNvPicPr>
                       <a:picLocks noChangeAspect="1" noChangeArrowheads="1"/>
                     </pic:cNvPicPr>
                   </pic:nvPicPr>
                   <pic:blipFill>
-                    <a:blip r:embed="rId85"/>
+                    <a:blip r:embed="rId83"/>
                     <a:stretch>
                       <a:fillRect/>
                     </a:stretch>
@@ -14048,7 +14173,7 @@
         <w:tabs>
           <w:tab w:val="left" w:pos="1823" w:leader="none"/>
         </w:tabs>
-        <w:ind w:right="0" w:hanging="0"/>
+        <w:ind w:left="720" w:right="0" w:hanging="0"/>
         <w:rPr>
           <w:lang w:val="en-US"/>
         </w:rPr>
@@ -14058,7 +14183,7 @@
           <w:lang w:val="en-US"/>
         </w:rPr>
         <w:drawing>
-          <wp:anchor behindDoc="0" distT="0" distB="0" distL="0" distR="0" simplePos="0" locked="0" layoutInCell="1" allowOverlap="1" relativeHeight="150">
+          <wp:anchor behindDoc="0" distT="0" distB="0" distL="0" distR="0" simplePos="0" locked="0" layoutInCell="1" allowOverlap="1" relativeHeight="89">
             <wp:simplePos x="0" y="0"/>
             <wp:positionH relativeFrom="column">
               <wp:posOffset>180975</wp:posOffset>
@@ -14069,7 +14194,7 @@
             <wp:extent cx="4942840" cy="2078355"/>
             <wp:effectExtent l="0" t="0" r="0" b="0"/>
             <wp:wrapSquare wrapText="largest"/>
-            <wp:docPr id="85" name="Image81" descr=""/>
+            <wp:docPr id="83" name="Image81" descr=""/>
             <wp:cNvGraphicFramePr>
               <a:graphicFrameLocks xmlns:a="http://schemas.openxmlformats.org/drawingml/2006/main" noChangeAspect="1"/>
             </wp:cNvGraphicFramePr>
@@ -14077,13 +14202,13 @@
               <a:graphicData uri="http://schemas.openxmlformats.org/drawingml/2006/picture">
                 <pic:pic xmlns:pic="http://schemas.openxmlformats.org/drawingml/2006/picture">
                   <pic:nvPicPr>
-                    <pic:cNvPr id="85" name="Image81" descr=""/>
+                    <pic:cNvPr id="83" name="Image81" descr=""/>
                     <pic:cNvPicPr>
                       <a:picLocks noChangeAspect="1" noChangeArrowheads="1"/>
                     </pic:cNvPicPr>
                   </pic:nvPicPr>
                   <pic:blipFill>
-                    <a:blip r:embed="rId86"/>
+                    <a:blip r:embed="rId84"/>
                     <a:stretch>
                       <a:fillRect/>
                     </a:stretch>
@@ -14328,7 +14453,7 @@
       <w:r>
         <w:rPr/>
         <w:drawing>
-          <wp:anchor behindDoc="0" distT="0" distB="0" distL="0" distR="0" simplePos="0" locked="0" layoutInCell="1" allowOverlap="1" relativeHeight="151">
+          <wp:anchor behindDoc="0" distT="0" distB="0" distL="0" distR="0" simplePos="0" locked="0" layoutInCell="1" allowOverlap="1" relativeHeight="90">
             <wp:simplePos x="0" y="0"/>
             <wp:positionH relativeFrom="column">
               <wp:posOffset>518795</wp:posOffset>
@@ -14339,7 +14464,7 @@
             <wp:extent cx="4942840" cy="1824355"/>
             <wp:effectExtent l="0" t="0" r="0" b="0"/>
             <wp:wrapSquare wrapText="largest"/>
-            <wp:docPr id="86" name="Image82" descr=""/>
+            <wp:docPr id="84" name="Image82" descr=""/>
             <wp:cNvGraphicFramePr>
               <a:graphicFrameLocks xmlns:a="http://schemas.openxmlformats.org/drawingml/2006/main" noChangeAspect="1"/>
             </wp:cNvGraphicFramePr>
@@ -14347,13 +14472,13 @@
               <a:graphicData uri="http://schemas.openxmlformats.org/drawingml/2006/picture">
                 <pic:pic xmlns:pic="http://schemas.openxmlformats.org/drawingml/2006/picture">
                   <pic:nvPicPr>
-                    <pic:cNvPr id="86" name="Image82" descr=""/>
+                    <pic:cNvPr id="84" name="Image82" descr=""/>
                     <pic:cNvPicPr>
                       <a:picLocks noChangeAspect="1" noChangeArrowheads="1"/>
                     </pic:cNvPicPr>
                   </pic:nvPicPr>
                   <pic:blipFill>
-                    <a:blip r:embed="rId87"/>
+                    <a:blip r:embed="rId85"/>
                     <a:stretch>
                       <a:fillRect/>
                     </a:stretch>
@@ -14373,7 +14498,7 @@
           </wp:anchor>
         </w:drawing>
         <w:drawing>
-          <wp:anchor behindDoc="0" distT="0" distB="0" distL="0" distR="0" simplePos="0" locked="0" layoutInCell="1" allowOverlap="1" relativeHeight="152">
+          <wp:anchor behindDoc="0" distT="0" distB="0" distL="0" distR="0" simplePos="0" locked="0" layoutInCell="1" allowOverlap="1" relativeHeight="91">
             <wp:simplePos x="0" y="0"/>
             <wp:positionH relativeFrom="column">
               <wp:posOffset>518795</wp:posOffset>
@@ -14384,7 +14509,7 @@
             <wp:extent cx="4942840" cy="525145"/>
             <wp:effectExtent l="0" t="0" r="0" b="0"/>
             <wp:wrapSquare wrapText="largest"/>
-            <wp:docPr id="87" name="Image83" descr=""/>
+            <wp:docPr id="85" name="Image83" descr=""/>
             <wp:cNvGraphicFramePr>
               <a:graphicFrameLocks xmlns:a="http://schemas.openxmlformats.org/drawingml/2006/main" noChangeAspect="1"/>
             </wp:cNvGraphicFramePr>
@@ -14392,13 +14517,13 @@
               <a:graphicData uri="http://schemas.openxmlformats.org/drawingml/2006/picture">
                 <pic:pic xmlns:pic="http://schemas.openxmlformats.org/drawingml/2006/picture">
                   <pic:nvPicPr>
-                    <pic:cNvPr id="87" name="Image83" descr=""/>
+                    <pic:cNvPr id="85" name="Image83" descr=""/>
                     <pic:cNvPicPr>
                       <a:picLocks noChangeAspect="1" noChangeArrowheads="1"/>
                     </pic:cNvPicPr>
                   </pic:nvPicPr>
                   <pic:blipFill>
-                    <a:blip r:embed="rId88"/>
+                    <a:blip r:embed="rId86"/>
                     <a:stretch>
                       <a:fillRect/>
                     </a:stretch>
@@ -14527,7 +14652,7 @@
             <wp:extent cx="3390900" cy="342900"/>
             <wp:effectExtent l="0" t="0" r="0" b="0"/>
             <wp:wrapSquare wrapText="largest"/>
-            <wp:docPr id="88" name="Image53" descr=""/>
+            <wp:docPr id="86" name="Image53" descr=""/>
             <wp:cNvGraphicFramePr>
               <a:graphicFrameLocks xmlns:a="http://schemas.openxmlformats.org/drawingml/2006/main" noChangeAspect="1"/>
             </wp:cNvGraphicFramePr>
@@ -14535,13 +14660,13 @@
               <a:graphicData uri="http://schemas.openxmlformats.org/drawingml/2006/picture">
                 <pic:pic xmlns:pic="http://schemas.openxmlformats.org/drawingml/2006/picture">
                   <pic:nvPicPr>
-                    <pic:cNvPr id="88" name="Image53" descr=""/>
+                    <pic:cNvPr id="86" name="Image53" descr=""/>
                     <pic:cNvPicPr>
                       <a:picLocks noChangeAspect="1" noChangeArrowheads="1"/>
                     </pic:cNvPicPr>
                   </pic:nvPicPr>
                   <pic:blipFill>
-                    <a:blip r:embed="rId89"/>
+                    <a:blip r:embed="rId87"/>
                     <a:stretch>
                       <a:fillRect/>
                     </a:stretch>
@@ -14671,7 +14796,7 @@
       <w:r>
         <w:rPr/>
         <w:drawing>
-          <wp:anchor behindDoc="0" distT="0" distB="0" distL="0" distR="0" simplePos="0" locked="0" layoutInCell="1" allowOverlap="1" relativeHeight="72">
+          <wp:anchor behindDoc="0" distT="0" distB="0" distL="0" distR="0" simplePos="0" locked="0" layoutInCell="1" allowOverlap="1" relativeHeight="65">
             <wp:simplePos x="0" y="0"/>
             <wp:positionH relativeFrom="column">
               <wp:posOffset>457200</wp:posOffset>
@@ -14682,7 +14807,7 @@
             <wp:extent cx="3381375" cy="352425"/>
             <wp:effectExtent l="0" t="0" r="0" b="0"/>
             <wp:wrapSquare wrapText="largest"/>
-            <wp:docPr id="89" name="Image80" descr=""/>
+            <wp:docPr id="87" name="Image80" descr=""/>
             <wp:cNvGraphicFramePr>
               <a:graphicFrameLocks xmlns:a="http://schemas.openxmlformats.org/drawingml/2006/main" noChangeAspect="1"/>
             </wp:cNvGraphicFramePr>
@@ -14690,13 +14815,13 @@
               <a:graphicData uri="http://schemas.openxmlformats.org/drawingml/2006/picture">
                 <pic:pic xmlns:pic="http://schemas.openxmlformats.org/drawingml/2006/picture">
                   <pic:nvPicPr>
-                    <pic:cNvPr id="89" name="Image80" descr=""/>
+                    <pic:cNvPr id="87" name="Image80" descr=""/>
                     <pic:cNvPicPr>
                       <a:picLocks noChangeAspect="1" noChangeArrowheads="1"/>
                     </pic:cNvPicPr>
                   </pic:nvPicPr>
                   <pic:blipFill>
-                    <a:blip r:embed="rId90"/>
+                    <a:blip r:embed="rId88"/>
                     <a:stretch>
                       <a:fillRect/>
                     </a:stretch>
@@ -14889,7 +15014,7 @@
       <w:r>
         <w:rPr/>
         <w:drawing>
-          <wp:anchor behindDoc="0" distT="0" distB="0" distL="0" distR="0" simplePos="0" locked="0" layoutInCell="1" allowOverlap="1" relativeHeight="154">
+          <wp:anchor behindDoc="0" distT="0" distB="0" distL="0" distR="0" simplePos="0" locked="0" layoutInCell="1" allowOverlap="1" relativeHeight="93">
             <wp:simplePos x="0" y="0"/>
             <wp:positionH relativeFrom="column">
               <wp:posOffset>614045</wp:posOffset>
@@ -14900,7 +15025,7 @@
             <wp:extent cx="4324350" cy="1562100"/>
             <wp:effectExtent l="0" t="0" r="0" b="0"/>
             <wp:wrapSquare wrapText="largest"/>
-            <wp:docPr id="90" name="Image79" descr=""/>
+            <wp:docPr id="88" name="Image79" descr=""/>
             <wp:cNvGraphicFramePr>
               <a:graphicFrameLocks xmlns:a="http://schemas.openxmlformats.org/drawingml/2006/main" noChangeAspect="1"/>
             </wp:cNvGraphicFramePr>
@@ -14908,13 +15033,13 @@
               <a:graphicData uri="http://schemas.openxmlformats.org/drawingml/2006/picture">
                 <pic:pic xmlns:pic="http://schemas.openxmlformats.org/drawingml/2006/picture">
                   <pic:nvPicPr>
-                    <pic:cNvPr id="90" name="Image79" descr=""/>
+                    <pic:cNvPr id="88" name="Image79" descr=""/>
                     <pic:cNvPicPr>
                       <a:picLocks noChangeAspect="1" noChangeArrowheads="1"/>
                     </pic:cNvPicPr>
                   </pic:nvPicPr>
                   <pic:blipFill>
-                    <a:blip r:embed="rId91"/>
+                    <a:blip r:embed="rId89"/>
                     <a:stretch>
                       <a:fillRect/>
                     </a:stretch>
@@ -15207,7 +15332,7 @@
       <w:r>
         <w:rPr/>
         <w:drawing>
-          <wp:anchor behindDoc="0" distT="0" distB="0" distL="0" distR="0" simplePos="0" locked="0" layoutInCell="1" allowOverlap="1" relativeHeight="153">
+          <wp:anchor behindDoc="0" distT="0" distB="0" distL="0" distR="0" simplePos="0" locked="0" layoutInCell="1" allowOverlap="1" relativeHeight="92">
             <wp:simplePos x="0" y="0"/>
             <wp:positionH relativeFrom="column">
               <wp:posOffset>514350</wp:posOffset>
@@ -15218,7 +15343,7 @@
             <wp:extent cx="4638675" cy="1733550"/>
             <wp:effectExtent l="0" t="0" r="0" b="0"/>
             <wp:wrapSquare wrapText="largest"/>
-            <wp:docPr id="91" name="Image84" descr=""/>
+            <wp:docPr id="89" name="Image84" descr=""/>
             <wp:cNvGraphicFramePr>
               <a:graphicFrameLocks xmlns:a="http://schemas.openxmlformats.org/drawingml/2006/main" noChangeAspect="1"/>
             </wp:cNvGraphicFramePr>
@@ -15226,13 +15351,13 @@
               <a:graphicData uri="http://schemas.openxmlformats.org/drawingml/2006/picture">
                 <pic:pic xmlns:pic="http://schemas.openxmlformats.org/drawingml/2006/picture">
                   <pic:nvPicPr>
-                    <pic:cNvPr id="91" name="Image84" descr=""/>
+                    <pic:cNvPr id="89" name="Image84" descr=""/>
                     <pic:cNvPicPr>
                       <a:picLocks noChangeAspect="1" noChangeArrowheads="1"/>
                     </pic:cNvPicPr>
                   </pic:nvPicPr>
                   <pic:blipFill>
-                    <a:blip r:embed="rId92"/>
+                    <a:blip r:embed="rId90"/>
                     <a:stretch>
                       <a:fillRect/>
                     </a:stretch>
@@ -15404,7 +15529,7 @@
       <w:r>
         <w:rPr/>
         <w:drawing>
-          <wp:anchor behindDoc="0" distT="0" distB="0" distL="0" distR="0" simplePos="0" locked="0" layoutInCell="1" allowOverlap="1" relativeHeight="77">
+          <wp:anchor behindDoc="0" distT="0" distB="0" distL="0" distR="0" simplePos="0" locked="0" layoutInCell="1" allowOverlap="1" relativeHeight="70">
             <wp:simplePos x="0" y="0"/>
             <wp:positionH relativeFrom="column">
               <wp:posOffset>509270</wp:posOffset>
@@ -15415,7 +15540,7 @@
             <wp:extent cx="4629150" cy="619125"/>
             <wp:effectExtent l="0" t="0" r="0" b="0"/>
             <wp:wrapSquare wrapText="largest"/>
-            <wp:docPr id="92" name="Image92" descr=""/>
+            <wp:docPr id="90" name="Image92" descr=""/>
             <wp:cNvGraphicFramePr>
               <a:graphicFrameLocks xmlns:a="http://schemas.openxmlformats.org/drawingml/2006/main" noChangeAspect="1"/>
             </wp:cNvGraphicFramePr>
@@ -15423,13 +15548,13 @@
               <a:graphicData uri="http://schemas.openxmlformats.org/drawingml/2006/picture">
                 <pic:pic xmlns:pic="http://schemas.openxmlformats.org/drawingml/2006/picture">
                   <pic:nvPicPr>
-                    <pic:cNvPr id="92" name="Image92" descr=""/>
+                    <pic:cNvPr id="90" name="Image92" descr=""/>
                     <pic:cNvPicPr>
                       <a:picLocks noChangeAspect="1" noChangeArrowheads="1"/>
                     </pic:cNvPicPr>
                   </pic:nvPicPr>
                   <pic:blipFill>
-                    <a:blip r:embed="rId93"/>
+                    <a:blip r:embed="rId91"/>
                     <a:stretch>
                       <a:fillRect/>
                     </a:stretch>
@@ -15461,7 +15586,7 @@
       <w:r>
         <w:rPr/>
         <w:drawing>
-          <wp:anchor behindDoc="0" distT="0" distB="0" distL="0" distR="0" simplePos="0" locked="0" layoutInCell="1" allowOverlap="1" relativeHeight="78">
+          <wp:anchor behindDoc="0" distT="0" distB="0" distL="0" distR="0" simplePos="0" locked="0" layoutInCell="1" allowOverlap="1" relativeHeight="71">
             <wp:simplePos x="0" y="0"/>
             <wp:positionH relativeFrom="column">
               <wp:posOffset>476250</wp:posOffset>
@@ -15472,7 +15597,7 @@
             <wp:extent cx="4010025" cy="161925"/>
             <wp:effectExtent l="0" t="0" r="0" b="0"/>
             <wp:wrapSquare wrapText="largest"/>
-            <wp:docPr id="93" name="Image93" descr=""/>
+            <wp:docPr id="91" name="Image93" descr=""/>
             <wp:cNvGraphicFramePr>
               <a:graphicFrameLocks xmlns:a="http://schemas.openxmlformats.org/drawingml/2006/main" noChangeAspect="1"/>
             </wp:cNvGraphicFramePr>
@@ -15480,13 +15605,13 @@
               <a:graphicData uri="http://schemas.openxmlformats.org/drawingml/2006/picture">
                 <pic:pic xmlns:pic="http://schemas.openxmlformats.org/drawingml/2006/picture">
                   <pic:nvPicPr>
-                    <pic:cNvPr id="93" name="Image93" descr=""/>
+                    <pic:cNvPr id="91" name="Image93" descr=""/>
                     <pic:cNvPicPr>
                       <a:picLocks noChangeAspect="1" noChangeArrowheads="1"/>
                     </pic:cNvPicPr>
                   </pic:nvPicPr>
                   <pic:blipFill>
-                    <a:blip r:embed="rId94"/>
+                    <a:blip r:embed="rId92"/>
                     <a:stretch>
                       <a:fillRect/>
                     </a:stretch>
@@ -15610,7 +15735,7 @@
           <w:lang w:val="en-US"/>
         </w:rPr>
         <w:drawing>
-          <wp:anchor behindDoc="0" distT="0" distB="0" distL="0" distR="0" simplePos="0" locked="0" layoutInCell="1" allowOverlap="1" relativeHeight="155">
+          <wp:anchor behindDoc="0" distT="0" distB="0" distL="0" distR="0" simplePos="0" locked="0" layoutInCell="1" allowOverlap="1" relativeHeight="94">
             <wp:simplePos x="0" y="0"/>
             <wp:positionH relativeFrom="column">
               <wp:posOffset>400050</wp:posOffset>
@@ -15621,7 +15746,7 @@
             <wp:extent cx="4752975" cy="685800"/>
             <wp:effectExtent l="0" t="0" r="0" b="0"/>
             <wp:wrapSquare wrapText="largest"/>
-            <wp:docPr id="94" name="Image89" descr=""/>
+            <wp:docPr id="92" name="Image89" descr=""/>
             <wp:cNvGraphicFramePr>
               <a:graphicFrameLocks xmlns:a="http://schemas.openxmlformats.org/drawingml/2006/main" noChangeAspect="1"/>
             </wp:cNvGraphicFramePr>
@@ -15629,13 +15754,13 @@
               <a:graphicData uri="http://schemas.openxmlformats.org/drawingml/2006/picture">
                 <pic:pic xmlns:pic="http://schemas.openxmlformats.org/drawingml/2006/picture">
                   <pic:nvPicPr>
-                    <pic:cNvPr id="94" name="Image89" descr=""/>
+                    <pic:cNvPr id="92" name="Image89" descr=""/>
                     <pic:cNvPicPr>
                       <a:picLocks noChangeAspect="1" noChangeArrowheads="1"/>
                     </pic:cNvPicPr>
                   </pic:nvPicPr>
                   <pic:blipFill>
-                    <a:blip r:embed="rId95"/>
+                    <a:blip r:embed="rId93"/>
                     <a:stretch>
                       <a:fillRect/>
                     </a:stretch>
@@ -15757,7 +15882,7 @@
       <w:r>
         <w:rPr/>
         <w:drawing>
-          <wp:anchor behindDoc="0" distT="0" distB="0" distL="0" distR="0" simplePos="0" locked="0" layoutInCell="1" allowOverlap="1" relativeHeight="79">
+          <wp:anchor behindDoc="0" distT="0" distB="0" distL="0" distR="0" simplePos="0" locked="0" layoutInCell="1" allowOverlap="1" relativeHeight="72">
             <wp:simplePos x="0" y="0"/>
             <wp:positionH relativeFrom="column">
               <wp:posOffset>480695</wp:posOffset>
@@ -15768,7 +15893,7 @@
             <wp:extent cx="3429000" cy="314325"/>
             <wp:effectExtent l="0" t="0" r="0" b="0"/>
             <wp:wrapSquare wrapText="largest"/>
-            <wp:docPr id="95" name="Image95" descr=""/>
+            <wp:docPr id="93" name="Image95" descr=""/>
             <wp:cNvGraphicFramePr>
               <a:graphicFrameLocks xmlns:a="http://schemas.openxmlformats.org/drawingml/2006/main" noChangeAspect="1"/>
             </wp:cNvGraphicFramePr>
@@ -15776,13 +15901,13 @@
               <a:graphicData uri="http://schemas.openxmlformats.org/drawingml/2006/picture">
                 <pic:pic xmlns:pic="http://schemas.openxmlformats.org/drawingml/2006/picture">
                   <pic:nvPicPr>
-                    <pic:cNvPr id="95" name="Image95" descr=""/>
+                    <pic:cNvPr id="93" name="Image95" descr=""/>
                     <pic:cNvPicPr>
                       <a:picLocks noChangeAspect="1" noChangeArrowheads="1"/>
                     </pic:cNvPicPr>
                   </pic:nvPicPr>
                   <pic:blipFill>
-                    <a:blip r:embed="rId96"/>
+                    <a:blip r:embed="rId94"/>
                     <a:stretch>
                       <a:fillRect/>
                     </a:stretch>
@@ -15838,7 +15963,7 @@
       <w:r>
         <w:rPr/>
         <w:drawing>
-          <wp:anchor behindDoc="0" distT="0" distB="0" distL="0" distR="0" simplePos="0" locked="0" layoutInCell="1" allowOverlap="1" relativeHeight="80">
+          <wp:anchor behindDoc="0" distT="0" distB="0" distL="0" distR="0" simplePos="0" locked="0" layoutInCell="1" allowOverlap="1" relativeHeight="73">
             <wp:simplePos x="0" y="0"/>
             <wp:positionH relativeFrom="column">
               <wp:posOffset>440690</wp:posOffset>
@@ -15849,7 +15974,7 @@
             <wp:extent cx="4714875" cy="190500"/>
             <wp:effectExtent l="0" t="0" r="0" b="0"/>
             <wp:wrapSquare wrapText="largest"/>
-            <wp:docPr id="96" name="Image96" descr=""/>
+            <wp:docPr id="94" name="Image96" descr=""/>
             <wp:cNvGraphicFramePr>
               <a:graphicFrameLocks xmlns:a="http://schemas.openxmlformats.org/drawingml/2006/main" noChangeAspect="1"/>
             </wp:cNvGraphicFramePr>
@@ -15857,13 +15982,13 @@
               <a:graphicData uri="http://schemas.openxmlformats.org/drawingml/2006/picture">
                 <pic:pic xmlns:pic="http://schemas.openxmlformats.org/drawingml/2006/picture">
                   <pic:nvPicPr>
-                    <pic:cNvPr id="96" name="Image96" descr=""/>
+                    <pic:cNvPr id="94" name="Image96" descr=""/>
                     <pic:cNvPicPr>
                       <a:picLocks noChangeAspect="1" noChangeArrowheads="1"/>
                     </pic:cNvPicPr>
                   </pic:nvPicPr>
                   <pic:blipFill>
-                    <a:blip r:embed="rId97"/>
+                    <a:blip r:embed="rId95"/>
                     <a:stretch>
                       <a:fillRect/>
                     </a:stretch>
@@ -15883,7 +16008,7 @@
           </wp:anchor>
         </w:drawing>
         <w:drawing>
-          <wp:anchor behindDoc="0" distT="0" distB="0" distL="0" distR="0" simplePos="0" locked="0" layoutInCell="1" allowOverlap="1" relativeHeight="81">
+          <wp:anchor behindDoc="0" distT="0" distB="0" distL="0" distR="0" simplePos="0" locked="0" layoutInCell="1" allowOverlap="1" relativeHeight="74">
             <wp:simplePos x="0" y="0"/>
             <wp:positionH relativeFrom="column">
               <wp:posOffset>471170</wp:posOffset>
@@ -15894,7 +16019,7 @@
             <wp:extent cx="3448050" cy="361950"/>
             <wp:effectExtent l="0" t="0" r="0" b="0"/>
             <wp:wrapSquare wrapText="largest"/>
-            <wp:docPr id="97" name="Image97" descr=""/>
+            <wp:docPr id="95" name="Image97" descr=""/>
             <wp:cNvGraphicFramePr>
               <a:graphicFrameLocks xmlns:a="http://schemas.openxmlformats.org/drawingml/2006/main" noChangeAspect="1"/>
             </wp:cNvGraphicFramePr>
@@ -15902,13 +16027,13 @@
               <a:graphicData uri="http://schemas.openxmlformats.org/drawingml/2006/picture">
                 <pic:pic xmlns:pic="http://schemas.openxmlformats.org/drawingml/2006/picture">
                   <pic:nvPicPr>
-                    <pic:cNvPr id="97" name="Image97" descr=""/>
+                    <pic:cNvPr id="95" name="Image97" descr=""/>
                     <pic:cNvPicPr>
                       <a:picLocks noChangeAspect="1" noChangeArrowheads="1"/>
                     </pic:cNvPicPr>
                   </pic:nvPicPr>
                   <pic:blipFill>
-                    <a:blip r:embed="rId98"/>
+                    <a:blip r:embed="rId96"/>
                     <a:stretch>
                       <a:fillRect/>
                     </a:stretch>
@@ -16102,7 +16227,7 @@
       <w:r>
         <w:rPr/>
         <w:drawing>
-          <wp:anchor behindDoc="0" distT="0" distB="0" distL="0" distR="0" simplePos="0" locked="0" layoutInCell="1" allowOverlap="1" relativeHeight="156">
+          <wp:anchor behindDoc="0" distT="0" distB="0" distL="0" distR="0" simplePos="0" locked="0" layoutInCell="1" allowOverlap="1" relativeHeight="95">
             <wp:simplePos x="0" y="0"/>
             <wp:positionH relativeFrom="column">
               <wp:posOffset>419100</wp:posOffset>
@@ -16113,7 +16238,7 @@
             <wp:extent cx="4562475" cy="2724150"/>
             <wp:effectExtent l="0" t="0" r="0" b="0"/>
             <wp:wrapSquare wrapText="largest"/>
-            <wp:docPr id="98" name="Image90" descr=""/>
+            <wp:docPr id="96" name="Image90" descr=""/>
             <wp:cNvGraphicFramePr>
               <a:graphicFrameLocks xmlns:a="http://schemas.openxmlformats.org/drawingml/2006/main" noChangeAspect="1"/>
             </wp:cNvGraphicFramePr>
@@ -16121,13 +16246,13 @@
               <a:graphicData uri="http://schemas.openxmlformats.org/drawingml/2006/picture">
                 <pic:pic xmlns:pic="http://schemas.openxmlformats.org/drawingml/2006/picture">
                   <pic:nvPicPr>
-                    <pic:cNvPr id="98" name="Image90" descr=""/>
+                    <pic:cNvPr id="96" name="Image90" descr=""/>
                     <pic:cNvPicPr>
                       <a:picLocks noChangeAspect="1" noChangeArrowheads="1"/>
                     </pic:cNvPicPr>
                   </pic:nvPicPr>
                   <pic:blipFill>
-                    <a:blip r:embed="rId99"/>
+                    <a:blip r:embed="rId97"/>
                     <a:stretch>
                       <a:fillRect/>
                     </a:stretch>
@@ -16251,7 +16376,7 @@
           <w:lang w:val="en-US"/>
         </w:rPr>
         <w:drawing>
-          <wp:anchor behindDoc="0" distT="0" distB="0" distL="0" distR="0" simplePos="0" locked="0" layoutInCell="1" allowOverlap="1" relativeHeight="74">
+          <wp:anchor behindDoc="0" distT="0" distB="0" distL="0" distR="0" simplePos="0" locked="0" layoutInCell="1" allowOverlap="1" relativeHeight="67">
             <wp:simplePos x="0" y="0"/>
             <wp:positionH relativeFrom="column">
               <wp:posOffset>556895</wp:posOffset>
@@ -16262,7 +16387,7 @@
             <wp:extent cx="3848100" cy="466725"/>
             <wp:effectExtent l="0" t="0" r="0" b="0"/>
             <wp:wrapSquare wrapText="largest"/>
-            <wp:docPr id="99" name="Image86" descr=""/>
+            <wp:docPr id="97" name="Image86" descr=""/>
             <wp:cNvGraphicFramePr>
               <a:graphicFrameLocks xmlns:a="http://schemas.openxmlformats.org/drawingml/2006/main" noChangeAspect="1"/>
             </wp:cNvGraphicFramePr>
@@ -16270,13 +16395,13 @@
               <a:graphicData uri="http://schemas.openxmlformats.org/drawingml/2006/picture">
                 <pic:pic xmlns:pic="http://schemas.openxmlformats.org/drawingml/2006/picture">
                   <pic:nvPicPr>
-                    <pic:cNvPr id="99" name="Image86" descr=""/>
+                    <pic:cNvPr id="97" name="Image86" descr=""/>
                     <pic:cNvPicPr>
                       <a:picLocks noChangeAspect="1" noChangeArrowheads="1"/>
                     </pic:cNvPicPr>
                   </pic:nvPicPr>
                   <pic:blipFill>
-                    <a:blip r:embed="rId100"/>
+                    <a:blip r:embed="rId98"/>
                     <a:stretch>
                       <a:fillRect/>
                     </a:stretch>
@@ -16430,7 +16555,7 @@
       <w:r>
         <w:rPr/>
         <w:drawing>
-          <wp:anchor behindDoc="0" distT="0" distB="0" distL="0" distR="0" simplePos="0" locked="0" layoutInCell="1" allowOverlap="1" relativeHeight="75">
+          <wp:anchor behindDoc="0" distT="0" distB="0" distL="0" distR="0" simplePos="0" locked="0" layoutInCell="1" allowOverlap="1" relativeHeight="68">
             <wp:simplePos x="0" y="0"/>
             <wp:positionH relativeFrom="column">
               <wp:posOffset>1095375</wp:posOffset>
@@ -16441,7 +16566,7 @@
             <wp:extent cx="3062605" cy="1273810"/>
             <wp:effectExtent l="0" t="0" r="0" b="0"/>
             <wp:wrapSquare wrapText="largest"/>
-            <wp:docPr id="100" name="Image87" descr=""/>
+            <wp:docPr id="98" name="Image87" descr=""/>
             <wp:cNvGraphicFramePr>
               <a:graphicFrameLocks xmlns:a="http://schemas.openxmlformats.org/drawingml/2006/main" noChangeAspect="1"/>
             </wp:cNvGraphicFramePr>
@@ -16449,13 +16574,13 @@
               <a:graphicData uri="http://schemas.openxmlformats.org/drawingml/2006/picture">
                 <pic:pic xmlns:pic="http://schemas.openxmlformats.org/drawingml/2006/picture">
                   <pic:nvPicPr>
-                    <pic:cNvPr id="100" name="Image87" descr=""/>
+                    <pic:cNvPr id="98" name="Image87" descr=""/>
                     <pic:cNvPicPr>
                       <a:picLocks noChangeAspect="1" noChangeArrowheads="1"/>
                     </pic:cNvPicPr>
                   </pic:nvPicPr>
                   <pic:blipFill>
-                    <a:blip r:embed="rId101"/>
+                    <a:blip r:embed="rId99"/>
                     <a:stretch>
                       <a:fillRect/>
                     </a:stretch>
@@ -16645,7 +16770,7 @@
       <w:r>
         <w:rPr/>
         <w:drawing>
-          <wp:anchor behindDoc="0" distT="0" distB="0" distL="0" distR="0" simplePos="0" locked="0" layoutInCell="1" allowOverlap="1" relativeHeight="76">
+          <wp:anchor behindDoc="0" distT="0" distB="0" distL="0" distR="0" simplePos="0" locked="0" layoutInCell="1" allowOverlap="1" relativeHeight="69">
             <wp:simplePos x="0" y="0"/>
             <wp:positionH relativeFrom="column">
               <wp:posOffset>671195</wp:posOffset>
@@ -16656,7 +16781,7 @@
             <wp:extent cx="3467100" cy="447675"/>
             <wp:effectExtent l="0" t="0" r="0" b="0"/>
             <wp:wrapSquare wrapText="largest"/>
-            <wp:docPr id="101" name="Image88" descr=""/>
+            <wp:docPr id="99" name="Image88" descr=""/>
             <wp:cNvGraphicFramePr>
               <a:graphicFrameLocks xmlns:a="http://schemas.openxmlformats.org/drawingml/2006/main" noChangeAspect="1"/>
             </wp:cNvGraphicFramePr>
@@ -16664,13 +16789,13 @@
               <a:graphicData uri="http://schemas.openxmlformats.org/drawingml/2006/picture">
                 <pic:pic xmlns:pic="http://schemas.openxmlformats.org/drawingml/2006/picture">
                   <pic:nvPicPr>
-                    <pic:cNvPr id="101" name="Image88" descr=""/>
+                    <pic:cNvPr id="99" name="Image88" descr=""/>
                     <pic:cNvPicPr>
                       <a:picLocks noChangeAspect="1" noChangeArrowheads="1"/>
                     </pic:cNvPicPr>
                   </pic:nvPicPr>
                   <pic:blipFill>
-                    <a:blip r:embed="rId102"/>
+                    <a:blip r:embed="rId100"/>
                     <a:stretch>
                       <a:fillRect/>
                     </a:stretch>
@@ -16831,7 +16956,7 @@
       <w:r>
         <w:rPr/>
         <w:drawing>
-          <wp:anchor behindDoc="0" distT="0" distB="0" distL="0" distR="0" simplePos="0" locked="0" layoutInCell="1" allowOverlap="1" relativeHeight="82">
+          <wp:anchor behindDoc="0" distT="0" distB="0" distL="0" distR="0" simplePos="0" locked="0" layoutInCell="1" allowOverlap="1" relativeHeight="75">
             <wp:simplePos x="0" y="0"/>
             <wp:positionH relativeFrom="column">
               <wp:posOffset>552450</wp:posOffset>
@@ -16842,7 +16967,7 @@
             <wp:extent cx="4905375" cy="466725"/>
             <wp:effectExtent l="0" t="0" r="0" b="0"/>
             <wp:wrapSquare wrapText="largest"/>
-            <wp:docPr id="102" name="Image100" descr=""/>
+            <wp:docPr id="100" name="Image100" descr=""/>
             <wp:cNvGraphicFramePr>
               <a:graphicFrameLocks xmlns:a="http://schemas.openxmlformats.org/drawingml/2006/main" noChangeAspect="1"/>
             </wp:cNvGraphicFramePr>
@@ -16850,13 +16975,13 @@
               <a:graphicData uri="http://schemas.openxmlformats.org/drawingml/2006/picture">
                 <pic:pic xmlns:pic="http://schemas.openxmlformats.org/drawingml/2006/picture">
                   <pic:nvPicPr>
-                    <pic:cNvPr id="102" name="Image100" descr=""/>
+                    <pic:cNvPr id="100" name="Image100" descr=""/>
                     <pic:cNvPicPr>
                       <a:picLocks noChangeAspect="1" noChangeArrowheads="1"/>
                     </pic:cNvPicPr>
                   </pic:nvPicPr>
                   <pic:blipFill>
-                    <a:blip r:embed="rId103"/>
+                    <a:blip r:embed="rId101"/>
                     <a:stretch>
                       <a:fillRect/>
                     </a:stretch>
@@ -17044,7 +17169,7 @@
       <w:r>
         <w:rPr/>
         <w:drawing>
-          <wp:anchor behindDoc="0" distT="0" distB="0" distL="0" distR="0" simplePos="0" locked="0" layoutInCell="1" allowOverlap="1" relativeHeight="73">
+          <wp:anchor behindDoc="0" distT="0" distB="0" distL="0" distR="0" simplePos="0" locked="0" layoutInCell="1" allowOverlap="1" relativeHeight="66">
             <wp:simplePos x="0" y="0"/>
             <wp:positionH relativeFrom="column">
               <wp:posOffset>1130935</wp:posOffset>
@@ -17055,7 +17180,7 @@
             <wp:extent cx="3215005" cy="2943225"/>
             <wp:effectExtent l="0" t="0" r="0" b="0"/>
             <wp:wrapSquare wrapText="largest"/>
-            <wp:docPr id="103" name="Image85" descr=""/>
+            <wp:docPr id="101" name="Image85" descr=""/>
             <wp:cNvGraphicFramePr>
               <a:graphicFrameLocks xmlns:a="http://schemas.openxmlformats.org/drawingml/2006/main" noChangeAspect="1"/>
             </wp:cNvGraphicFramePr>
@@ -17063,13 +17188,13 @@
               <a:graphicData uri="http://schemas.openxmlformats.org/drawingml/2006/picture">
                 <pic:pic xmlns:pic="http://schemas.openxmlformats.org/drawingml/2006/picture">
                   <pic:nvPicPr>
-                    <pic:cNvPr id="103" name="Image85" descr=""/>
+                    <pic:cNvPr id="101" name="Image85" descr=""/>
                     <pic:cNvPicPr>
                       <a:picLocks noChangeAspect="1" noChangeArrowheads="1"/>
                     </pic:cNvPicPr>
                   </pic:nvPicPr>
                   <pic:blipFill>
-                    <a:blip r:embed="rId104"/>
+                    <a:blip r:embed="rId102"/>
                     <a:stretch>
                       <a:fillRect/>
                     </a:stretch>
@@ -17091,7 +17216,7 @@
       </w:r>
     </w:p>
     <w:sectPr>
-      <w:headerReference w:type="default" r:id="rId105"/>
+      <w:headerReference w:type="default" r:id="rId103"/>
       <w:type w:val="nextPage"/>
       <w:pgSz w:w="11906" w:h="16838"/>
       <w:pgMar w:left="1701" w:right="1701" w:header="568" w:top="1417" w:footer="0" w:bottom="1417" w:gutter="0"/>
@@ -17143,7 +17268,7 @@
               <wp:inline distT="0" distB="0" distL="0" distR="0">
                 <wp:extent cx="1191260" cy="612140"/>
                 <wp:effectExtent l="0" t="0" r="0" b="0"/>
-                <wp:docPr id="104" name="Imagen 32" descr="Resultado de imagen de LCC UMA"/>
+                <wp:docPr id="102" name="Imagen 32" descr="Resultado de imagen de LCC UMA"/>
                 <wp:cNvGraphicFramePr>
                   <a:graphicFrameLocks xmlns:a="http://schemas.openxmlformats.org/drawingml/2006/main" noChangeAspect="1"/>
                 </wp:cNvGraphicFramePr>
@@ -17151,7 +17276,7 @@
                   <a:graphicData uri="http://schemas.openxmlformats.org/drawingml/2006/picture">
                     <pic:pic xmlns:pic="http://schemas.openxmlformats.org/drawingml/2006/picture">
                       <pic:nvPicPr>
-                        <pic:cNvPr id="104" name="Imagen 32" descr="Resultado de imagen de LCC UMA"/>
+                        <pic:cNvPr id="102" name="Imagen 32" descr="Resultado de imagen de LCC UMA"/>
                         <pic:cNvPicPr>
                           <a:picLocks noChangeAspect="1" noChangeArrowheads="1"/>
                         </pic:cNvPicPr>
@@ -17216,7 +17341,7 @@
               <wp:inline distT="0" distB="0" distL="0" distR="0">
                 <wp:extent cx="963930" cy="612140"/>
                 <wp:effectExtent l="0" t="0" r="0" b="0"/>
-                <wp:docPr id="105" name="Imagen 33" descr="Resultado de imagen de UMA"/>
+                <wp:docPr id="103" name="Imagen 33" descr="Resultado de imagen de UMA"/>
                 <wp:cNvGraphicFramePr>
                   <a:graphicFrameLocks xmlns:a="http://schemas.openxmlformats.org/drawingml/2006/main" noChangeAspect="1"/>
                 </wp:cNvGraphicFramePr>
@@ -17224,7 +17349,7 @@
                   <a:graphicData uri="http://schemas.openxmlformats.org/drawingml/2006/picture">
                     <pic:pic xmlns:pic="http://schemas.openxmlformats.org/drawingml/2006/picture">
                       <pic:nvPicPr>
-                        <pic:cNvPr id="105" name="Imagen 33" descr="Resultado de imagen de UMA"/>
+                        <pic:cNvPr id="103" name="Imagen 33" descr="Resultado de imagen de UMA"/>
                         <pic:cNvPicPr>
                           <a:picLocks noChangeAspect="1" noChangeArrowheads="1"/>
                         </pic:cNvPicPr>
@@ -17525,7 +17650,7 @@
     <w:qFormat/>
     <w:pPr>
       <w:widowControl/>
-      <w:overflowPunct w:val="false"/>
+      <w:overflowPunct w:val="true"/>
       <w:bidi w:val="0"/>
       <w:spacing w:lineRule="auto" w:line="259" w:before="0" w:after="160"/>
       <w:jc w:val="left"/>

</xml_diff>